<commit_message>
User manual -1 part
</commit_message>
<xml_diff>
--- a/Documentation/tables.docx
+++ b/Documentation/tables.docx
@@ -1150,8 +1150,6 @@
           <w:szCs w:val="24"/>
         </w:rPr>
       </w:pPr>
-      <w:bookmarkStart w:id="0" w:name="_GoBack"/>
-      <w:bookmarkEnd w:id="0"/>
     </w:p>
     <w:p>
       <w:pPr>
@@ -1456,6 +1454,2101 @@
         </w:rPr>
       </w:pPr>
     </w:p>
+    <w:p>
+      <w:pPr>
+        <w:rPr>
+          <w:sz w:val="24"/>
+          <w:szCs w:val="24"/>
+        </w:rPr>
+      </w:pPr>
+    </w:p>
+    <w:p>
+      <w:pPr>
+        <w:rPr>
+          <w:sz w:val="24"/>
+          <w:szCs w:val="24"/>
+        </w:rPr>
+      </w:pPr>
+    </w:p>
+    <w:p>
+      <w:pPr>
+        <w:rPr>
+          <w:sz w:val="24"/>
+          <w:szCs w:val="24"/>
+        </w:rPr>
+      </w:pPr>
+    </w:p>
+    <w:p>
+      <w:pPr>
+        <w:rPr>
+          <w:sz w:val="24"/>
+          <w:szCs w:val="24"/>
+        </w:rPr>
+      </w:pPr>
+    </w:p>
+    <w:p>
+      <w:pPr>
+        <w:rPr>
+          <w:sz w:val="24"/>
+          <w:szCs w:val="24"/>
+        </w:rPr>
+      </w:pPr>
+    </w:p>
+    <w:p>
+      <w:pPr>
+        <w:rPr>
+          <w:sz w:val="24"/>
+          <w:szCs w:val="24"/>
+        </w:rPr>
+      </w:pPr>
+    </w:p>
+    <w:p>
+      <w:pPr>
+        <w:rPr>
+          <w:sz w:val="24"/>
+          <w:szCs w:val="24"/>
+        </w:rPr>
+      </w:pPr>
+    </w:p>
+    <w:p>
+      <w:pPr>
+        <w:rPr>
+          <w:sz w:val="24"/>
+          <w:szCs w:val="24"/>
+        </w:rPr>
+      </w:pPr>
+    </w:p>
+    <w:p>
+      <w:pPr>
+        <w:rPr>
+          <w:sz w:val="24"/>
+          <w:szCs w:val="24"/>
+        </w:rPr>
+      </w:pPr>
+    </w:p>
+    <w:p>
+      <w:pPr>
+        <w:rPr>
+          <w:sz w:val="24"/>
+          <w:szCs w:val="24"/>
+        </w:rPr>
+      </w:pPr>
+    </w:p>
+    <w:p>
+      <w:pPr>
+        <w:rPr>
+          <w:sz w:val="24"/>
+          <w:szCs w:val="24"/>
+        </w:rPr>
+      </w:pPr>
+    </w:p>
+    <w:p>
+      <w:pPr>
+        <w:rPr>
+          <w:sz w:val="24"/>
+          <w:szCs w:val="24"/>
+        </w:rPr>
+      </w:pPr>
+    </w:p>
+    <w:p>
+      <w:pPr>
+        <w:rPr>
+          <w:sz w:val="24"/>
+          <w:szCs w:val="24"/>
+        </w:rPr>
+      </w:pPr>
+    </w:p>
+    <w:p>
+      <w:pPr>
+        <w:rPr>
+          <w:sz w:val="24"/>
+          <w:szCs w:val="24"/>
+        </w:rPr>
+      </w:pPr>
+    </w:p>
+    <w:p>
+      <w:pPr>
+        <w:rPr>
+          <w:sz w:val="24"/>
+          <w:szCs w:val="24"/>
+        </w:rPr>
+      </w:pPr>
+    </w:p>
+    <w:p>
+      <w:pPr>
+        <w:rPr>
+          <w:sz w:val="24"/>
+          <w:szCs w:val="24"/>
+        </w:rPr>
+      </w:pPr>
+    </w:p>
+    <w:p>
+      <w:pPr>
+        <w:rPr>
+          <w:sz w:val="24"/>
+          <w:szCs w:val="24"/>
+        </w:rPr>
+      </w:pPr>
+    </w:p>
+    <w:p>
+      <w:pPr>
+        <w:rPr>
+          <w:sz w:val="24"/>
+          <w:szCs w:val="24"/>
+        </w:rPr>
+      </w:pPr>
+    </w:p>
+    <w:p>
+      <w:pPr>
+        <w:rPr>
+          <w:sz w:val="24"/>
+          <w:szCs w:val="24"/>
+        </w:rPr>
+      </w:pPr>
+    </w:p>
+    <w:p>
+      <w:pPr>
+        <w:rPr>
+          <w:sz w:val="24"/>
+          <w:szCs w:val="24"/>
+        </w:rPr>
+      </w:pPr>
+    </w:p>
+    <w:p>
+      <w:pPr>
+        <w:rPr>
+          <w:sz w:val="24"/>
+          <w:szCs w:val="24"/>
+        </w:rPr>
+      </w:pPr>
+    </w:p>
+    <w:p>
+      <w:pPr>
+        <w:rPr>
+          <w:b/>
+          <w:bCs/>
+          <w:sz w:val="28"/>
+          <w:szCs w:val="24"/>
+        </w:rPr>
+      </w:pPr>
+      <w:r>
+        <w:rPr>
+          <w:b/>
+          <w:bCs/>
+          <w:sz w:val="28"/>
+          <w:szCs w:val="24"/>
+        </w:rPr>
+        <w:lastRenderedPageBreak/>
+        <w:t xml:space="preserve">2. </w:t>
+      </w:r>
+      <w:r>
+        <w:rPr>
+          <w:b/>
+          <w:bCs/>
+          <w:sz w:val="28"/>
+          <w:szCs w:val="24"/>
+        </w:rPr>
+        <w:t>SYSTEM ARCHITECTURE OVERVIEW (DEVELOPMENT ENVIRONMENT)</w:t>
+      </w:r>
+    </w:p>
+    <w:p>
+      <w:pPr>
+        <w:rPr>
+          <w:b/>
+          <w:bCs/>
+          <w:sz w:val="28"/>
+          <w:szCs w:val="24"/>
+        </w:rPr>
+      </w:pPr>
+    </w:p>
+    <w:p>
+      <w:r>
+        <w:t xml:space="preserve">2.1 </w:t>
+      </w:r>
+      <w:r>
+        <w:t>FRONT END</w:t>
+      </w:r>
+    </w:p>
+    <w:p>
+      <w:pPr>
+        <w:pStyle w:val="ListParagraph"/>
+        <w:numPr>
+          <w:ilvl w:val="0"/>
+          <w:numId w:val="2"/>
+        </w:numPr>
+        <w:rPr>
+          <w:b/>
+          <w:bCs/>
+          <w:sz w:val="24"/>
+          <w:szCs w:val="24"/>
+        </w:rPr>
+      </w:pPr>
+      <w:r>
+        <w:rPr>
+          <w:b/>
+          <w:bCs/>
+          <w:sz w:val="24"/>
+          <w:szCs w:val="24"/>
+        </w:rPr>
+        <w:t xml:space="preserve">Bootstrap </w:t>
+      </w:r>
+    </w:p>
+    <w:p>
+      <w:pPr>
+        <w:pStyle w:val="ListParagraph"/>
+        <w:numPr>
+          <w:ilvl w:val="0"/>
+          <w:numId w:val="2"/>
+        </w:numPr>
+        <w:rPr>
+          <w:b/>
+          <w:bCs/>
+          <w:sz w:val="24"/>
+          <w:szCs w:val="24"/>
+        </w:rPr>
+      </w:pPr>
+      <w:r>
+        <w:rPr>
+          <w:b/>
+          <w:bCs/>
+          <w:sz w:val="24"/>
+          <w:szCs w:val="24"/>
+        </w:rPr>
+        <w:t>PHP</w:t>
+      </w:r>
+    </w:p>
+    <w:p>
+      <w:pPr>
+        <w:pStyle w:val="ListParagraph"/>
+        <w:numPr>
+          <w:ilvl w:val="0"/>
+          <w:numId w:val="2"/>
+        </w:numPr>
+        <w:rPr>
+          <w:b/>
+          <w:bCs/>
+          <w:sz w:val="24"/>
+          <w:szCs w:val="24"/>
+        </w:rPr>
+      </w:pPr>
+      <w:r>
+        <w:rPr>
+          <w:b/>
+          <w:bCs/>
+          <w:sz w:val="24"/>
+          <w:szCs w:val="24"/>
+        </w:rPr>
+        <w:t>Jscript</w:t>
+      </w:r>
+    </w:p>
+    <w:p>
+      <w:r>
+        <w:t>2.2 BACK END</w:t>
+      </w:r>
+    </w:p>
+    <w:p>
+      <w:pPr>
+        <w:rPr>
+          <w:b/>
+          <w:bCs/>
+          <w:sz w:val="24"/>
+          <w:szCs w:val="24"/>
+        </w:rPr>
+      </w:pPr>
+      <w:r>
+        <w:rPr>
+          <w:b/>
+          <w:bCs/>
+          <w:noProof/>
+          <w:sz w:val="24"/>
+          <w:szCs w:val="24"/>
+        </w:rPr>
+        <mc:AlternateContent>
+          <mc:Choice Requires="wps">
+            <w:drawing>
+              <wp:anchor distT="0" distB="0" distL="114300" distR="114300" simplePos="0" relativeHeight="251693056" behindDoc="0" locked="0" layoutInCell="1" allowOverlap="1" wp14:anchorId="36D96A92" wp14:editId="4DDA3503">
+                <wp:simplePos x="0" y="0"/>
+                <wp:positionH relativeFrom="column">
+                  <wp:posOffset>2809874</wp:posOffset>
+                </wp:positionH>
+                <wp:positionV relativeFrom="paragraph">
+                  <wp:posOffset>753110</wp:posOffset>
+                </wp:positionV>
+                <wp:extent cx="238125" cy="9525"/>
+                <wp:effectExtent l="0" t="0" r="28575" b="28575"/>
+                <wp:wrapNone/>
+                <wp:docPr id="23" name="Straight Connector 23"/>
+                <wp:cNvGraphicFramePr/>
+                <a:graphic xmlns:a="http://schemas.openxmlformats.org/drawingml/2006/main">
+                  <a:graphicData uri="http://schemas.microsoft.com/office/word/2010/wordprocessingShape">
+                    <wps:wsp>
+                      <wps:cNvCnPr/>
+                      <wps:spPr>
+                        <a:xfrm flipH="1">
+                          <a:off x="0" y="0"/>
+                          <a:ext cx="238125" cy="9525"/>
+                        </a:xfrm>
+                        <a:prstGeom prst="line">
+                          <a:avLst/>
+                        </a:prstGeom>
+                      </wps:spPr>
+                      <wps:style>
+                        <a:lnRef idx="1">
+                          <a:schemeClr val="accent1"/>
+                        </a:lnRef>
+                        <a:fillRef idx="0">
+                          <a:schemeClr val="accent1"/>
+                        </a:fillRef>
+                        <a:effectRef idx="0">
+                          <a:schemeClr val="accent1"/>
+                        </a:effectRef>
+                        <a:fontRef idx="minor">
+                          <a:schemeClr val="tx1"/>
+                        </a:fontRef>
+                      </wps:style>
+                      <wps:bodyPr/>
+                    </wps:wsp>
+                  </a:graphicData>
+                </a:graphic>
+                <wp14:sizeRelH relativeFrom="margin">
+                  <wp14:pctWidth>0</wp14:pctWidth>
+                </wp14:sizeRelH>
+                <wp14:sizeRelV relativeFrom="margin">
+                  <wp14:pctHeight>0</wp14:pctHeight>
+                </wp14:sizeRelV>
+              </wp:anchor>
+            </w:drawing>
+          </mc:Choice>
+          <mc:Fallback>
+            <w:pict>
+              <v:line w14:anchorId="34A8EB2D" id="Straight Connector 23" o:spid="_x0000_s1026" style="position:absolute;flip:x;z-index:251693056;visibility:visible;mso-wrap-style:square;mso-width-percent:0;mso-height-percent:0;mso-wrap-distance-left:9pt;mso-wrap-distance-top:0;mso-wrap-distance-right:9pt;mso-wrap-distance-bottom:0;mso-position-horizontal:absolute;mso-position-horizontal-relative:text;mso-position-vertical:absolute;mso-position-vertical-relative:text;mso-width-percent:0;mso-height-percent:0;mso-width-relative:margin;mso-height-relative:margin" from="221.25pt,59.3pt" to="240pt,60.05pt" o:gfxdata="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" strokecolor="#5b9bd5 [3204]" strokeweight=".5pt">
+                <v:stroke joinstyle="miter"/>
+              </v:line>
+            </w:pict>
+          </mc:Fallback>
+        </mc:AlternateContent>
+      </w:r>
+      <w:r>
+        <w:rPr>
+          <w:b/>
+          <w:bCs/>
+          <w:noProof/>
+          <w:sz w:val="24"/>
+          <w:szCs w:val="24"/>
+        </w:rPr>
+        <mc:AlternateContent>
+          <mc:Choice Requires="wps">
+            <w:drawing>
+              <wp:anchor distT="0" distB="0" distL="114300" distR="114300" simplePos="0" relativeHeight="251691008" behindDoc="0" locked="0" layoutInCell="1" allowOverlap="1" wp14:anchorId="473082FD" wp14:editId="2B1E0804">
+                <wp:simplePos x="0" y="0"/>
+                <wp:positionH relativeFrom="column">
+                  <wp:posOffset>3038475</wp:posOffset>
+                </wp:positionH>
+                <wp:positionV relativeFrom="paragraph">
+                  <wp:posOffset>1048385</wp:posOffset>
+                </wp:positionV>
+                <wp:extent cx="2105025" cy="28575"/>
+                <wp:effectExtent l="0" t="0" r="28575" b="28575"/>
+                <wp:wrapNone/>
+                <wp:docPr id="21" name="Straight Connector 21"/>
+                <wp:cNvGraphicFramePr/>
+                <a:graphic xmlns:a="http://schemas.openxmlformats.org/drawingml/2006/main">
+                  <a:graphicData uri="http://schemas.microsoft.com/office/word/2010/wordprocessingShape">
+                    <wps:wsp>
+                      <wps:cNvCnPr/>
+                      <wps:spPr>
+                        <a:xfrm flipV="1">
+                          <a:off x="0" y="0"/>
+                          <a:ext cx="2105025" cy="28575"/>
+                        </a:xfrm>
+                        <a:prstGeom prst="line">
+                          <a:avLst/>
+                        </a:prstGeom>
+                      </wps:spPr>
+                      <wps:style>
+                        <a:lnRef idx="1">
+                          <a:schemeClr val="accent1"/>
+                        </a:lnRef>
+                        <a:fillRef idx="0">
+                          <a:schemeClr val="accent1"/>
+                        </a:fillRef>
+                        <a:effectRef idx="0">
+                          <a:schemeClr val="accent1"/>
+                        </a:effectRef>
+                        <a:fontRef idx="minor">
+                          <a:schemeClr val="tx1"/>
+                        </a:fontRef>
+                      </wps:style>
+                      <wps:bodyPr/>
+                    </wps:wsp>
+                  </a:graphicData>
+                </a:graphic>
+                <wp14:sizeRelH relativeFrom="margin">
+                  <wp14:pctWidth>0</wp14:pctWidth>
+                </wp14:sizeRelH>
+                <wp14:sizeRelV relativeFrom="margin">
+                  <wp14:pctHeight>0</wp14:pctHeight>
+                </wp14:sizeRelV>
+              </wp:anchor>
+            </w:drawing>
+          </mc:Choice>
+          <mc:Fallback>
+            <w:pict>
+              <v:line w14:anchorId="09C02B18" id="Straight Connector 21" o:spid="_x0000_s1026" style="position:absolute;flip:y;z-index:251691008;visibility:visible;mso-wrap-style:square;mso-width-percent:0;mso-height-percent:0;mso-wrap-distance-left:9pt;mso-wrap-distance-top:0;mso-wrap-distance-right:9pt;mso-wrap-distance-bottom:0;mso-position-horizontal:absolute;mso-position-horizontal-relative:text;mso-position-vertical:absolute;mso-position-vertical-relative:text;mso-width-percent:0;mso-height-percent:0;mso-width-relative:margin;mso-height-relative:margin" from="239.25pt,82.55pt" to="405pt,84.8pt" o:gfxdata="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" strokecolor="#5b9bd5 [3204]" strokeweight=".5pt">
+                <v:stroke joinstyle="miter"/>
+              </v:line>
+            </w:pict>
+          </mc:Fallback>
+        </mc:AlternateContent>
+      </w:r>
+      <w:r>
+        <w:rPr>
+          <w:b/>
+          <w:bCs/>
+          <w:noProof/>
+          <w:sz w:val="24"/>
+          <w:szCs w:val="24"/>
+        </w:rPr>
+        <mc:AlternateContent>
+          <mc:Choice Requires="wps">
+            <w:drawing>
+              <wp:anchor distT="0" distB="0" distL="114300" distR="114300" simplePos="0" relativeHeight="251692032" behindDoc="0" locked="0" layoutInCell="1" allowOverlap="1" wp14:anchorId="3A264EB4" wp14:editId="6AA633A4">
+                <wp:simplePos x="0" y="0"/>
+                <wp:positionH relativeFrom="column">
+                  <wp:posOffset>3028950</wp:posOffset>
+                </wp:positionH>
+                <wp:positionV relativeFrom="paragraph">
+                  <wp:posOffset>219709</wp:posOffset>
+                </wp:positionV>
+                <wp:extent cx="19050" cy="1076325"/>
+                <wp:effectExtent l="0" t="0" r="19050" b="28575"/>
+                <wp:wrapNone/>
+                <wp:docPr id="22" name="Straight Connector 22"/>
+                <wp:cNvGraphicFramePr/>
+                <a:graphic xmlns:a="http://schemas.openxmlformats.org/drawingml/2006/main">
+                  <a:graphicData uri="http://schemas.microsoft.com/office/word/2010/wordprocessingShape">
+                    <wps:wsp>
+                      <wps:cNvCnPr/>
+                      <wps:spPr>
+                        <a:xfrm>
+                          <a:off x="0" y="0"/>
+                          <a:ext cx="19050" cy="1076325"/>
+                        </a:xfrm>
+                        <a:prstGeom prst="line">
+                          <a:avLst/>
+                        </a:prstGeom>
+                      </wps:spPr>
+                      <wps:style>
+                        <a:lnRef idx="1">
+                          <a:schemeClr val="accent1"/>
+                        </a:lnRef>
+                        <a:fillRef idx="0">
+                          <a:schemeClr val="accent1"/>
+                        </a:fillRef>
+                        <a:effectRef idx="0">
+                          <a:schemeClr val="accent1"/>
+                        </a:effectRef>
+                        <a:fontRef idx="minor">
+                          <a:schemeClr val="tx1"/>
+                        </a:fontRef>
+                      </wps:style>
+                      <wps:bodyPr/>
+                    </wps:wsp>
+                  </a:graphicData>
+                </a:graphic>
+              </wp:anchor>
+            </w:drawing>
+          </mc:Choice>
+          <mc:Fallback>
+            <w:pict>
+              <v:line w14:anchorId="6AA25EB6" id="Straight Connector 22" o:spid="_x0000_s1026" style="position:absolute;z-index:251692032;visibility:visible;mso-wrap-style:square;mso-wrap-distance-left:9pt;mso-wrap-distance-top:0;mso-wrap-distance-right:9pt;mso-wrap-distance-bottom:0;mso-position-horizontal:absolute;mso-position-horizontal-relative:text;mso-position-vertical:absolute;mso-position-vertical-relative:text" from="238.5pt,17.3pt" to="240pt,102.05pt" o:gfxdata="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" strokecolor="#5b9bd5 [3204]" strokeweight=".5pt">
+                <v:stroke joinstyle="miter"/>
+              </v:line>
+            </w:pict>
+          </mc:Fallback>
+        </mc:AlternateContent>
+      </w:r>
+      <w:r>
+        <w:rPr>
+          <w:b/>
+          <w:bCs/>
+          <w:noProof/>
+          <w:sz w:val="24"/>
+          <w:szCs w:val="24"/>
+        </w:rPr>
+        <mc:AlternateContent>
+          <mc:Choice Requires="wps">
+            <w:drawing>
+              <wp:anchor distT="0" distB="0" distL="114300" distR="114300" simplePos="0" relativeHeight="251688960" behindDoc="0" locked="0" layoutInCell="1" allowOverlap="1" wp14:anchorId="05181C22" wp14:editId="08FBFA01">
+                <wp:simplePos x="0" y="0"/>
+                <wp:positionH relativeFrom="column">
+                  <wp:posOffset>3048000</wp:posOffset>
+                </wp:positionH>
+                <wp:positionV relativeFrom="paragraph">
+                  <wp:posOffset>467360</wp:posOffset>
+                </wp:positionV>
+                <wp:extent cx="2095500" cy="38100"/>
+                <wp:effectExtent l="0" t="0" r="19050" b="19050"/>
+                <wp:wrapNone/>
+                <wp:docPr id="20" name="Straight Connector 20"/>
+                <wp:cNvGraphicFramePr/>
+                <a:graphic xmlns:a="http://schemas.openxmlformats.org/drawingml/2006/main">
+                  <a:graphicData uri="http://schemas.microsoft.com/office/word/2010/wordprocessingShape">
+                    <wps:wsp>
+                      <wps:cNvCnPr/>
+                      <wps:spPr>
+                        <a:xfrm flipV="1">
+                          <a:off x="0" y="0"/>
+                          <a:ext cx="2095500" cy="38100"/>
+                        </a:xfrm>
+                        <a:prstGeom prst="line">
+                          <a:avLst/>
+                        </a:prstGeom>
+                      </wps:spPr>
+                      <wps:style>
+                        <a:lnRef idx="1">
+                          <a:schemeClr val="accent1"/>
+                        </a:lnRef>
+                        <a:fillRef idx="0">
+                          <a:schemeClr val="accent1"/>
+                        </a:fillRef>
+                        <a:effectRef idx="0">
+                          <a:schemeClr val="accent1"/>
+                        </a:effectRef>
+                        <a:fontRef idx="minor">
+                          <a:schemeClr val="tx1"/>
+                        </a:fontRef>
+                      </wps:style>
+                      <wps:bodyPr/>
+                    </wps:wsp>
+                  </a:graphicData>
+                </a:graphic>
+                <wp14:sizeRelH relativeFrom="margin">
+                  <wp14:pctWidth>0</wp14:pctWidth>
+                </wp14:sizeRelH>
+                <wp14:sizeRelV relativeFrom="margin">
+                  <wp14:pctHeight>0</wp14:pctHeight>
+                </wp14:sizeRelV>
+              </wp:anchor>
+            </w:drawing>
+          </mc:Choice>
+          <mc:Fallback>
+            <w:pict>
+              <v:line w14:anchorId="3D6FC045" id="Straight Connector 20" o:spid="_x0000_s1026" style="position:absolute;flip:y;z-index:251688960;visibility:visible;mso-wrap-style:square;mso-width-percent:0;mso-height-percent:0;mso-wrap-distance-left:9pt;mso-wrap-distance-top:0;mso-wrap-distance-right:9pt;mso-wrap-distance-bottom:0;mso-position-horizontal:absolute;mso-position-horizontal-relative:text;mso-position-vertical:absolute;mso-position-vertical-relative:text;mso-width-percent:0;mso-height-percent:0;mso-width-relative:margin;mso-height-relative:margin" from="240pt,36.8pt" to="405pt,39.8pt" o:gfxdata="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" strokecolor="#5b9bd5 [3204]" strokeweight=".5pt">
+                <v:stroke joinstyle="miter"/>
+              </v:line>
+            </w:pict>
+          </mc:Fallback>
+        </mc:AlternateContent>
+      </w:r>
+      <w:r>
+        <w:rPr>
+          <w:b/>
+          <w:bCs/>
+          <w:noProof/>
+          <w:sz w:val="24"/>
+          <w:szCs w:val="24"/>
+        </w:rPr>
+        <mc:AlternateContent>
+          <mc:Choice Requires="wps">
+            <w:drawing>
+              <wp:anchor distT="0" distB="0" distL="114300" distR="114300" simplePos="0" relativeHeight="251686912" behindDoc="0" locked="0" layoutInCell="1" allowOverlap="1" wp14:anchorId="45B2ADF0" wp14:editId="72C7A527">
+                <wp:simplePos x="0" y="0"/>
+                <wp:positionH relativeFrom="column">
+                  <wp:posOffset>3048000</wp:posOffset>
+                </wp:positionH>
+                <wp:positionV relativeFrom="paragraph">
+                  <wp:posOffset>1305560</wp:posOffset>
+                </wp:positionV>
+                <wp:extent cx="371475" cy="9525"/>
+                <wp:effectExtent l="0" t="0" r="28575" b="28575"/>
+                <wp:wrapNone/>
+                <wp:docPr id="19" name="Straight Connector 19"/>
+                <wp:cNvGraphicFramePr/>
+                <a:graphic xmlns:a="http://schemas.openxmlformats.org/drawingml/2006/main">
+                  <a:graphicData uri="http://schemas.microsoft.com/office/word/2010/wordprocessingShape">
+                    <wps:wsp>
+                      <wps:cNvCnPr/>
+                      <wps:spPr>
+                        <a:xfrm>
+                          <a:off x="0" y="0"/>
+                          <a:ext cx="371475" cy="9525"/>
+                        </a:xfrm>
+                        <a:prstGeom prst="line">
+                          <a:avLst/>
+                        </a:prstGeom>
+                      </wps:spPr>
+                      <wps:style>
+                        <a:lnRef idx="1">
+                          <a:schemeClr val="accent1"/>
+                        </a:lnRef>
+                        <a:fillRef idx="0">
+                          <a:schemeClr val="accent1"/>
+                        </a:fillRef>
+                        <a:effectRef idx="0">
+                          <a:schemeClr val="accent1"/>
+                        </a:effectRef>
+                        <a:fontRef idx="minor">
+                          <a:schemeClr val="tx1"/>
+                        </a:fontRef>
+                      </wps:style>
+                      <wps:bodyPr/>
+                    </wps:wsp>
+                  </a:graphicData>
+                </a:graphic>
+                <wp14:sizeRelH relativeFrom="margin">
+                  <wp14:pctWidth>0</wp14:pctWidth>
+                </wp14:sizeRelH>
+                <wp14:sizeRelV relativeFrom="margin">
+                  <wp14:pctHeight>0</wp14:pctHeight>
+                </wp14:sizeRelV>
+              </wp:anchor>
+            </w:drawing>
+          </mc:Choice>
+          <mc:Fallback>
+            <w:pict>
+              <v:line w14:anchorId="541FB399" id="Straight Connector 19" o:spid="_x0000_s1026" style="position:absolute;z-index:251686912;visibility:visible;mso-wrap-style:square;mso-width-percent:0;mso-height-percent:0;mso-wrap-distance-left:9pt;mso-wrap-distance-top:0;mso-wrap-distance-right:9pt;mso-wrap-distance-bottom:0;mso-position-horizontal:absolute;mso-position-horizontal-relative:text;mso-position-vertical:absolute;mso-position-vertical-relative:text;mso-width-percent:0;mso-height-percent:0;mso-width-relative:margin;mso-height-relative:margin" from="240pt,102.8pt" to="269.25pt,103.55pt" o:gfxdata="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" strokecolor="#5b9bd5 [3204]" strokeweight=".5pt">
+                <v:stroke joinstyle="miter"/>
+              </v:line>
+            </w:pict>
+          </mc:Fallback>
+        </mc:AlternateContent>
+      </w:r>
+      <w:r>
+        <w:rPr>
+          <w:b/>
+          <w:bCs/>
+          <w:noProof/>
+          <w:sz w:val="24"/>
+          <w:szCs w:val="24"/>
+        </w:rPr>
+        <mc:AlternateContent>
+          <mc:Choice Requires="wps">
+            <w:drawing>
+              <wp:anchor distT="0" distB="0" distL="114300" distR="114300" simplePos="0" relativeHeight="251684864" behindDoc="0" locked="0" layoutInCell="1" allowOverlap="1" wp14:anchorId="7017C89E" wp14:editId="5B78548D">
+                <wp:simplePos x="0" y="0"/>
+                <wp:positionH relativeFrom="column">
+                  <wp:posOffset>3038475</wp:posOffset>
+                </wp:positionH>
+                <wp:positionV relativeFrom="paragraph">
+                  <wp:posOffset>743585</wp:posOffset>
+                </wp:positionV>
+                <wp:extent cx="371475" cy="9525"/>
+                <wp:effectExtent l="0" t="0" r="28575" b="28575"/>
+                <wp:wrapNone/>
+                <wp:docPr id="18" name="Straight Connector 18"/>
+                <wp:cNvGraphicFramePr/>
+                <a:graphic xmlns:a="http://schemas.openxmlformats.org/drawingml/2006/main">
+                  <a:graphicData uri="http://schemas.microsoft.com/office/word/2010/wordprocessingShape">
+                    <wps:wsp>
+                      <wps:cNvCnPr/>
+                      <wps:spPr>
+                        <a:xfrm>
+                          <a:off x="0" y="0"/>
+                          <a:ext cx="371475" cy="9525"/>
+                        </a:xfrm>
+                        <a:prstGeom prst="line">
+                          <a:avLst/>
+                        </a:prstGeom>
+                      </wps:spPr>
+                      <wps:style>
+                        <a:lnRef idx="1">
+                          <a:schemeClr val="accent1"/>
+                        </a:lnRef>
+                        <a:fillRef idx="0">
+                          <a:schemeClr val="accent1"/>
+                        </a:fillRef>
+                        <a:effectRef idx="0">
+                          <a:schemeClr val="accent1"/>
+                        </a:effectRef>
+                        <a:fontRef idx="minor">
+                          <a:schemeClr val="tx1"/>
+                        </a:fontRef>
+                      </wps:style>
+                      <wps:bodyPr/>
+                    </wps:wsp>
+                  </a:graphicData>
+                </a:graphic>
+                <wp14:sizeRelH relativeFrom="margin">
+                  <wp14:pctWidth>0</wp14:pctWidth>
+                </wp14:sizeRelH>
+                <wp14:sizeRelV relativeFrom="margin">
+                  <wp14:pctHeight>0</wp14:pctHeight>
+                </wp14:sizeRelV>
+              </wp:anchor>
+            </w:drawing>
+          </mc:Choice>
+          <mc:Fallback>
+            <w:pict>
+              <v:line w14:anchorId="1AE2A2B0" id="Straight Connector 18" o:spid="_x0000_s1026" style="position:absolute;z-index:251684864;visibility:visible;mso-wrap-style:square;mso-width-percent:0;mso-height-percent:0;mso-wrap-distance-left:9pt;mso-wrap-distance-top:0;mso-wrap-distance-right:9pt;mso-wrap-distance-bottom:0;mso-position-horizontal:absolute;mso-position-horizontal-relative:text;mso-position-vertical:absolute;mso-position-vertical-relative:text;mso-width-percent:0;mso-height-percent:0;mso-width-relative:margin;mso-height-relative:margin" from="239.25pt,58.55pt" to="268.5pt,59.3pt" o:gfxdata="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" strokecolor="#5b9bd5 [3204]" strokeweight=".5pt">
+                <v:stroke joinstyle="miter"/>
+              </v:line>
+            </w:pict>
+          </mc:Fallback>
+        </mc:AlternateContent>
+      </w:r>
+      <w:r>
+        <w:rPr>
+          <w:b/>
+          <w:bCs/>
+          <w:noProof/>
+          <w:sz w:val="24"/>
+          <w:szCs w:val="24"/>
+        </w:rPr>
+        <mc:AlternateContent>
+          <mc:Choice Requires="wps">
+            <w:drawing>
+              <wp:anchor distT="0" distB="0" distL="114300" distR="114300" simplePos="0" relativeHeight="251682816" behindDoc="0" locked="0" layoutInCell="1" allowOverlap="1" wp14:anchorId="32508881" wp14:editId="56918A30">
+                <wp:simplePos x="0" y="0"/>
+                <wp:positionH relativeFrom="column">
+                  <wp:posOffset>3009900</wp:posOffset>
+                </wp:positionH>
+                <wp:positionV relativeFrom="paragraph">
+                  <wp:posOffset>219710</wp:posOffset>
+                </wp:positionV>
+                <wp:extent cx="371475" cy="9525"/>
+                <wp:effectExtent l="0" t="0" r="28575" b="28575"/>
+                <wp:wrapNone/>
+                <wp:docPr id="17" name="Straight Connector 17"/>
+                <wp:cNvGraphicFramePr/>
+                <a:graphic xmlns:a="http://schemas.openxmlformats.org/drawingml/2006/main">
+                  <a:graphicData uri="http://schemas.microsoft.com/office/word/2010/wordprocessingShape">
+                    <wps:wsp>
+                      <wps:cNvCnPr/>
+                      <wps:spPr>
+                        <a:xfrm>
+                          <a:off x="0" y="0"/>
+                          <a:ext cx="371475" cy="9525"/>
+                        </a:xfrm>
+                        <a:prstGeom prst="line">
+                          <a:avLst/>
+                        </a:prstGeom>
+                      </wps:spPr>
+                      <wps:style>
+                        <a:lnRef idx="1">
+                          <a:schemeClr val="accent1"/>
+                        </a:lnRef>
+                        <a:fillRef idx="0">
+                          <a:schemeClr val="accent1"/>
+                        </a:fillRef>
+                        <a:effectRef idx="0">
+                          <a:schemeClr val="accent1"/>
+                        </a:effectRef>
+                        <a:fontRef idx="minor">
+                          <a:schemeClr val="tx1"/>
+                        </a:fontRef>
+                      </wps:style>
+                      <wps:bodyPr/>
+                    </wps:wsp>
+                  </a:graphicData>
+                </a:graphic>
+                <wp14:sizeRelH relativeFrom="margin">
+                  <wp14:pctWidth>0</wp14:pctWidth>
+                </wp14:sizeRelH>
+                <wp14:sizeRelV relativeFrom="margin">
+                  <wp14:pctHeight>0</wp14:pctHeight>
+                </wp14:sizeRelV>
+              </wp:anchor>
+            </w:drawing>
+          </mc:Choice>
+          <mc:Fallback>
+            <w:pict>
+              <v:line w14:anchorId="5C6DF3F4" id="Straight Connector 17" o:spid="_x0000_s1026" style="position:absolute;z-index:251682816;visibility:visible;mso-wrap-style:square;mso-width-percent:0;mso-height-percent:0;mso-wrap-distance-left:9pt;mso-wrap-distance-top:0;mso-wrap-distance-right:9pt;mso-wrap-distance-bottom:0;mso-position-horizontal:absolute;mso-position-horizontal-relative:text;mso-position-vertical:absolute;mso-position-vertical-relative:text;mso-width-percent:0;mso-height-percent:0;mso-width-relative:margin;mso-height-relative:margin" from="237pt,17.3pt" to="266.25pt,18.05pt" o:gfxdata="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" strokecolor="#5b9bd5 [3204]" strokeweight=".5pt">
+                <v:stroke joinstyle="miter"/>
+              </v:line>
+            </w:pict>
+          </mc:Fallback>
+        </mc:AlternateContent>
+      </w:r>
+      <w:r>
+        <w:rPr>
+          <w:b/>
+          <w:bCs/>
+          <w:noProof/>
+          <w:sz w:val="24"/>
+          <w:szCs w:val="24"/>
+        </w:rPr>
+        <mc:AlternateContent>
+          <mc:Choice Requires="wps">
+            <w:drawing>
+              <wp:anchor distT="0" distB="0" distL="114300" distR="114300" simplePos="0" relativeHeight="251680768" behindDoc="0" locked="0" layoutInCell="1" allowOverlap="1" wp14:anchorId="286F3EA9" wp14:editId="4EC3B076">
+                <wp:simplePos x="0" y="0"/>
+                <wp:positionH relativeFrom="column">
+                  <wp:posOffset>5153025</wp:posOffset>
+                </wp:positionH>
+                <wp:positionV relativeFrom="paragraph">
+                  <wp:posOffset>943610</wp:posOffset>
+                </wp:positionV>
+                <wp:extent cx="962025" cy="247650"/>
+                <wp:effectExtent l="0" t="0" r="28575" b="19050"/>
+                <wp:wrapNone/>
+                <wp:docPr id="16" name="Rectangle 16"/>
+                <wp:cNvGraphicFramePr/>
+                <a:graphic xmlns:a="http://schemas.openxmlformats.org/drawingml/2006/main">
+                  <a:graphicData uri="http://schemas.microsoft.com/office/word/2010/wordprocessingShape">
+                    <wps:wsp>
+                      <wps:cNvSpPr/>
+                      <wps:spPr>
+                        <a:xfrm>
+                          <a:off x="0" y="0"/>
+                          <a:ext cx="962025" cy="247650"/>
+                        </a:xfrm>
+                        <a:prstGeom prst="rect">
+                          <a:avLst/>
+                        </a:prstGeom>
+                      </wps:spPr>
+                      <wps:style>
+                        <a:lnRef idx="2">
+                          <a:schemeClr val="accent1">
+                            <a:shade val="50000"/>
+                          </a:schemeClr>
+                        </a:lnRef>
+                        <a:fillRef idx="1">
+                          <a:schemeClr val="accent1"/>
+                        </a:fillRef>
+                        <a:effectRef idx="0">
+                          <a:schemeClr val="accent1"/>
+                        </a:effectRef>
+                        <a:fontRef idx="minor">
+                          <a:schemeClr val="lt1"/>
+                        </a:fontRef>
+                      </wps:style>
+                      <wps:txbx>
+                        <w:txbxContent>
+                          <w:p>
+                            <w:pPr>
+                              <w:jc w:val="center"/>
+                            </w:pPr>
+                            <w:r>
+                              <w:t>Order</w:t>
+                            </w:r>
+                          </w:p>
+                        </w:txbxContent>
+                      </wps:txbx>
+                      <wps:bodyPr rot="0" spcFirstLastPara="0" vertOverflow="overflow" horzOverflow="overflow" vert="horz" wrap="square" lIns="91440" tIns="45720" rIns="91440" bIns="45720" numCol="1" spcCol="0" rtlCol="0" fromWordArt="0" anchor="ctr" anchorCtr="0" forceAA="0" compatLnSpc="1">
+                        <a:prstTxWarp prst="textNoShape">
+                          <a:avLst/>
+                        </a:prstTxWarp>
+                        <a:noAutofit/>
+                      </wps:bodyPr>
+                    </wps:wsp>
+                  </a:graphicData>
+                </a:graphic>
+              </wp:anchor>
+            </w:drawing>
+          </mc:Choice>
+          <mc:Fallback>
+            <w:pict>
+              <v:rect w14:anchorId="286F3EA9" id="Rectangle 16" o:spid="_x0000_s1026" style="position:absolute;margin-left:405.75pt;margin-top:74.3pt;width:75.75pt;height:19.5pt;z-index:251680768;visibility:visible;mso-wrap-style:square;mso-wrap-distance-left:9pt;mso-wrap-distance-top:0;mso-wrap-distance-right:9pt;mso-wrap-distance-bottom:0;mso-position-horizontal:absolute;mso-position-horizontal-relative:text;mso-position-vertical:absolute;mso-position-vertical-relative:text;v-text-anchor:middle" o:gfxdata="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" fillcolor="#5b9bd5 [3204]" strokecolor="#1f4d78 [1604]" strokeweight="1pt">
+                <v:textbox>
+                  <w:txbxContent>
+                    <w:p>
+                      <w:pPr>
+                        <w:jc w:val="center"/>
+                      </w:pPr>
+                      <w:r>
+                        <w:t>Order</w:t>
+                      </w:r>
+                    </w:p>
+                  </w:txbxContent>
+                </v:textbox>
+              </v:rect>
+            </w:pict>
+          </mc:Fallback>
+        </mc:AlternateContent>
+      </w:r>
+      <w:r>
+        <w:rPr>
+          <w:b/>
+          <w:bCs/>
+          <w:noProof/>
+          <w:sz w:val="24"/>
+          <w:szCs w:val="24"/>
+        </w:rPr>
+        <mc:AlternateContent>
+          <mc:Choice Requires="wps">
+            <w:drawing>
+              <wp:anchor distT="0" distB="0" distL="114300" distR="114300" simplePos="0" relativeHeight="251678720" behindDoc="0" locked="0" layoutInCell="1" allowOverlap="1" wp14:anchorId="44557B41" wp14:editId="1E664508">
+                <wp:simplePos x="0" y="0"/>
+                <wp:positionH relativeFrom="column">
+                  <wp:posOffset>5153025</wp:posOffset>
+                </wp:positionH>
+                <wp:positionV relativeFrom="paragraph">
+                  <wp:posOffset>343535</wp:posOffset>
+                </wp:positionV>
+                <wp:extent cx="962025" cy="247650"/>
+                <wp:effectExtent l="0" t="0" r="28575" b="19050"/>
+                <wp:wrapNone/>
+                <wp:docPr id="15" name="Rectangle 15"/>
+                <wp:cNvGraphicFramePr/>
+                <a:graphic xmlns:a="http://schemas.openxmlformats.org/drawingml/2006/main">
+                  <a:graphicData uri="http://schemas.microsoft.com/office/word/2010/wordprocessingShape">
+                    <wps:wsp>
+                      <wps:cNvSpPr/>
+                      <wps:spPr>
+                        <a:xfrm>
+                          <a:off x="0" y="0"/>
+                          <a:ext cx="962025" cy="247650"/>
+                        </a:xfrm>
+                        <a:prstGeom prst="rect">
+                          <a:avLst/>
+                        </a:prstGeom>
+                      </wps:spPr>
+                      <wps:style>
+                        <a:lnRef idx="2">
+                          <a:schemeClr val="accent1">
+                            <a:shade val="50000"/>
+                          </a:schemeClr>
+                        </a:lnRef>
+                        <a:fillRef idx="1">
+                          <a:schemeClr val="accent1"/>
+                        </a:fillRef>
+                        <a:effectRef idx="0">
+                          <a:schemeClr val="accent1"/>
+                        </a:effectRef>
+                        <a:fontRef idx="minor">
+                          <a:schemeClr val="lt1"/>
+                        </a:fontRef>
+                      </wps:style>
+                      <wps:txbx>
+                        <w:txbxContent>
+                          <w:p>
+                            <w:pPr>
+                              <w:jc w:val="center"/>
+                            </w:pPr>
+                            <w:r>
+                              <w:t xml:space="preserve">Company </w:t>
+                            </w:r>
+                          </w:p>
+                        </w:txbxContent>
+                      </wps:txbx>
+                      <wps:bodyPr rot="0" spcFirstLastPara="0" vertOverflow="overflow" horzOverflow="overflow" vert="horz" wrap="square" lIns="91440" tIns="45720" rIns="91440" bIns="45720" numCol="1" spcCol="0" rtlCol="0" fromWordArt="0" anchor="ctr" anchorCtr="0" forceAA="0" compatLnSpc="1">
+                        <a:prstTxWarp prst="textNoShape">
+                          <a:avLst/>
+                        </a:prstTxWarp>
+                        <a:noAutofit/>
+                      </wps:bodyPr>
+                    </wps:wsp>
+                  </a:graphicData>
+                </a:graphic>
+              </wp:anchor>
+            </w:drawing>
+          </mc:Choice>
+          <mc:Fallback>
+            <w:pict>
+              <v:rect w14:anchorId="44557B41" id="Rectangle 15" o:spid="_x0000_s1027" style="position:absolute;margin-left:405.75pt;margin-top:27.05pt;width:75.75pt;height:19.5pt;z-index:251678720;visibility:visible;mso-wrap-style:square;mso-wrap-distance-left:9pt;mso-wrap-distance-top:0;mso-wrap-distance-right:9pt;mso-wrap-distance-bottom:0;mso-position-horizontal:absolute;mso-position-horizontal-relative:text;mso-position-vertical:absolute;mso-position-vertical-relative:text;v-text-anchor:middle" o:gfxdata="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" fillcolor="#5b9bd5 [3204]" strokecolor="#1f4d78 [1604]" strokeweight="1pt">
+                <v:textbox>
+                  <w:txbxContent>
+                    <w:p>
+                      <w:pPr>
+                        <w:jc w:val="center"/>
+                      </w:pPr>
+                      <w:r>
+                        <w:t xml:space="preserve">Company </w:t>
+                      </w:r>
+                    </w:p>
+                  </w:txbxContent>
+                </v:textbox>
+              </v:rect>
+            </w:pict>
+          </mc:Fallback>
+        </mc:AlternateContent>
+      </w:r>
+      <w:r>
+        <w:rPr>
+          <w:b/>
+          <w:bCs/>
+          <w:noProof/>
+          <w:sz w:val="24"/>
+          <w:szCs w:val="24"/>
+        </w:rPr>
+        <mc:AlternateContent>
+          <mc:Choice Requires="wps">
+            <w:drawing>
+              <wp:anchor distT="0" distB="0" distL="114300" distR="114300" simplePos="0" relativeHeight="251671552" behindDoc="0" locked="0" layoutInCell="1" allowOverlap="1" wp14:anchorId="54730445" wp14:editId="5B77A607">
+                <wp:simplePos x="0" y="0"/>
+                <wp:positionH relativeFrom="column">
+                  <wp:posOffset>3438525</wp:posOffset>
+                </wp:positionH>
+                <wp:positionV relativeFrom="paragraph">
+                  <wp:posOffset>1181735</wp:posOffset>
+                </wp:positionV>
+                <wp:extent cx="1362075" cy="323850"/>
+                <wp:effectExtent l="0" t="0" r="28575" b="19050"/>
+                <wp:wrapNone/>
+                <wp:docPr id="11" name="Rectangle 11"/>
+                <wp:cNvGraphicFramePr/>
+                <a:graphic xmlns:a="http://schemas.openxmlformats.org/drawingml/2006/main">
+                  <a:graphicData uri="http://schemas.microsoft.com/office/word/2010/wordprocessingShape">
+                    <wps:wsp>
+                      <wps:cNvSpPr/>
+                      <wps:spPr>
+                        <a:xfrm>
+                          <a:off x="0" y="0"/>
+                          <a:ext cx="1362075" cy="323850"/>
+                        </a:xfrm>
+                        <a:prstGeom prst="rect">
+                          <a:avLst/>
+                        </a:prstGeom>
+                      </wps:spPr>
+                      <wps:style>
+                        <a:lnRef idx="2">
+                          <a:schemeClr val="accent1">
+                            <a:shade val="50000"/>
+                          </a:schemeClr>
+                        </a:lnRef>
+                        <a:fillRef idx="1">
+                          <a:schemeClr val="accent1"/>
+                        </a:fillRef>
+                        <a:effectRef idx="0">
+                          <a:schemeClr val="accent1"/>
+                        </a:effectRef>
+                        <a:fontRef idx="minor">
+                          <a:schemeClr val="lt1"/>
+                        </a:fontRef>
+                      </wps:style>
+                      <wps:txbx>
+                        <w:txbxContent>
+                          <w:p>
+                            <w:pPr>
+                              <w:jc w:val="center"/>
+                            </w:pPr>
+                            <w:r>
+                              <w:t>Admin</w:t>
+                            </w:r>
+                          </w:p>
+                        </w:txbxContent>
+                      </wps:txbx>
+                      <wps:bodyPr rot="0" spcFirstLastPara="0" vertOverflow="overflow" horzOverflow="overflow" vert="horz" wrap="square" lIns="91440" tIns="45720" rIns="91440" bIns="45720" numCol="1" spcCol="0" rtlCol="0" fromWordArt="0" anchor="ctr" anchorCtr="0" forceAA="0" compatLnSpc="1">
+                        <a:prstTxWarp prst="textNoShape">
+                          <a:avLst/>
+                        </a:prstTxWarp>
+                        <a:noAutofit/>
+                      </wps:bodyPr>
+                    </wps:wsp>
+                  </a:graphicData>
+                </a:graphic>
+                <wp14:sizeRelH relativeFrom="margin">
+                  <wp14:pctWidth>0</wp14:pctWidth>
+                </wp14:sizeRelH>
+                <wp14:sizeRelV relativeFrom="margin">
+                  <wp14:pctHeight>0</wp14:pctHeight>
+                </wp14:sizeRelV>
+              </wp:anchor>
+            </w:drawing>
+          </mc:Choice>
+          <mc:Fallback>
+            <w:pict>
+              <v:rect w14:anchorId="54730445" id="Rectangle 11" o:spid="_x0000_s1028" style="position:absolute;margin-left:270.75pt;margin-top:93.05pt;width:107.25pt;height:25.5pt;z-index:251671552;visibility:visible;mso-wrap-style:square;mso-width-percent:0;mso-height-percent:0;mso-wrap-distance-left:9pt;mso-wrap-distance-top:0;mso-wrap-distance-right:9pt;mso-wrap-distance-bottom:0;mso-position-horizontal:absolute;mso-position-horizontal-relative:text;mso-position-vertical:absolute;mso-position-vertical-relative:text;mso-width-percent:0;mso-height-percent:0;mso-width-relative:margin;mso-height-relative:margin;v-text-anchor:middle" o:gfxdata="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" fillcolor="#5b9bd5 [3204]" strokecolor="#1f4d78 [1604]" strokeweight="1pt">
+                <v:textbox>
+                  <w:txbxContent>
+                    <w:p>
+                      <w:pPr>
+                        <w:jc w:val="center"/>
+                      </w:pPr>
+                      <w:r>
+                        <w:t>Admin</w:t>
+                      </w:r>
+                    </w:p>
+                  </w:txbxContent>
+                </v:textbox>
+              </v:rect>
+            </w:pict>
+          </mc:Fallback>
+        </mc:AlternateContent>
+      </w:r>
+      <w:r>
+        <w:rPr>
+          <w:b/>
+          <w:bCs/>
+          <w:noProof/>
+          <w:sz w:val="24"/>
+          <w:szCs w:val="24"/>
+        </w:rPr>
+        <mc:AlternateContent>
+          <mc:Choice Requires="wps">
+            <w:drawing>
+              <wp:anchor distT="0" distB="0" distL="114300" distR="114300" simplePos="0" relativeHeight="251669504" behindDoc="0" locked="0" layoutInCell="1" allowOverlap="1" wp14:anchorId="18294804" wp14:editId="02BC8365">
+                <wp:simplePos x="0" y="0"/>
+                <wp:positionH relativeFrom="column">
+                  <wp:posOffset>3419475</wp:posOffset>
+                </wp:positionH>
+                <wp:positionV relativeFrom="paragraph">
+                  <wp:posOffset>600710</wp:posOffset>
+                </wp:positionV>
+                <wp:extent cx="1362075" cy="323850"/>
+                <wp:effectExtent l="0" t="0" r="28575" b="19050"/>
+                <wp:wrapNone/>
+                <wp:docPr id="10" name="Rectangle 10"/>
+                <wp:cNvGraphicFramePr/>
+                <a:graphic xmlns:a="http://schemas.openxmlformats.org/drawingml/2006/main">
+                  <a:graphicData uri="http://schemas.microsoft.com/office/word/2010/wordprocessingShape">
+                    <wps:wsp>
+                      <wps:cNvSpPr/>
+                      <wps:spPr>
+                        <a:xfrm>
+                          <a:off x="0" y="0"/>
+                          <a:ext cx="1362075" cy="323850"/>
+                        </a:xfrm>
+                        <a:prstGeom prst="rect">
+                          <a:avLst/>
+                        </a:prstGeom>
+                      </wps:spPr>
+                      <wps:style>
+                        <a:lnRef idx="2">
+                          <a:schemeClr val="accent1">
+                            <a:shade val="50000"/>
+                          </a:schemeClr>
+                        </a:lnRef>
+                        <a:fillRef idx="1">
+                          <a:schemeClr val="accent1"/>
+                        </a:fillRef>
+                        <a:effectRef idx="0">
+                          <a:schemeClr val="accent1"/>
+                        </a:effectRef>
+                        <a:fontRef idx="minor">
+                          <a:schemeClr val="lt1"/>
+                        </a:fontRef>
+                      </wps:style>
+                      <wps:txbx>
+                        <w:txbxContent>
+                          <w:p>
+                            <w:pPr>
+                              <w:jc w:val="center"/>
+                            </w:pPr>
+                            <w:r>
+                              <w:t xml:space="preserve">Category Table </w:t>
+                            </w:r>
+                          </w:p>
+                        </w:txbxContent>
+                      </wps:txbx>
+                      <wps:bodyPr rot="0" spcFirstLastPara="0" vertOverflow="overflow" horzOverflow="overflow" vert="horz" wrap="square" lIns="91440" tIns="45720" rIns="91440" bIns="45720" numCol="1" spcCol="0" rtlCol="0" fromWordArt="0" anchor="ctr" anchorCtr="0" forceAA="0" compatLnSpc="1">
+                        <a:prstTxWarp prst="textNoShape">
+                          <a:avLst/>
+                        </a:prstTxWarp>
+                        <a:noAutofit/>
+                      </wps:bodyPr>
+                    </wps:wsp>
+                  </a:graphicData>
+                </a:graphic>
+                <wp14:sizeRelH relativeFrom="margin">
+                  <wp14:pctWidth>0</wp14:pctWidth>
+                </wp14:sizeRelH>
+                <wp14:sizeRelV relativeFrom="margin">
+                  <wp14:pctHeight>0</wp14:pctHeight>
+                </wp14:sizeRelV>
+              </wp:anchor>
+            </w:drawing>
+          </mc:Choice>
+          <mc:Fallback>
+            <w:pict>
+              <v:rect w14:anchorId="18294804" id="Rectangle 10" o:spid="_x0000_s1029" style="position:absolute;margin-left:269.25pt;margin-top:47.3pt;width:107.25pt;height:25.5pt;z-index:251669504;visibility:visible;mso-wrap-style:square;mso-width-percent:0;mso-height-percent:0;mso-wrap-distance-left:9pt;mso-wrap-distance-top:0;mso-wrap-distance-right:9pt;mso-wrap-distance-bottom:0;mso-position-horizontal:absolute;mso-position-horizontal-relative:text;mso-position-vertical:absolute;mso-position-vertical-relative:text;mso-width-percent:0;mso-height-percent:0;mso-width-relative:margin;mso-height-relative:margin;v-text-anchor:middle" o:gfxdata="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" fillcolor="#5b9bd5 [3204]" strokecolor="#1f4d78 [1604]" strokeweight="1pt">
+                <v:textbox>
+                  <w:txbxContent>
+                    <w:p>
+                      <w:pPr>
+                        <w:jc w:val="center"/>
+                      </w:pPr>
+                      <w:r>
+                        <w:t xml:space="preserve">Category Table </w:t>
+                      </w:r>
+                    </w:p>
+                  </w:txbxContent>
+                </v:textbox>
+              </v:rect>
+            </w:pict>
+          </mc:Fallback>
+        </mc:AlternateContent>
+      </w:r>
+      <w:r>
+        <w:rPr>
+          <w:b/>
+          <w:bCs/>
+          <w:noProof/>
+          <w:sz w:val="24"/>
+          <w:szCs w:val="24"/>
+        </w:rPr>
+        <mc:AlternateContent>
+          <mc:Choice Requires="wps">
+            <w:drawing>
+              <wp:anchor distT="0" distB="0" distL="114300" distR="114300" simplePos="0" relativeHeight="251667456" behindDoc="0" locked="0" layoutInCell="1" allowOverlap="1" wp14:anchorId="1509672D" wp14:editId="24C7E6A5">
+                <wp:simplePos x="0" y="0"/>
+                <wp:positionH relativeFrom="column">
+                  <wp:posOffset>3409950</wp:posOffset>
+                </wp:positionH>
+                <wp:positionV relativeFrom="paragraph">
+                  <wp:posOffset>48260</wp:posOffset>
+                </wp:positionV>
+                <wp:extent cx="1362075" cy="323850"/>
+                <wp:effectExtent l="0" t="0" r="28575" b="19050"/>
+                <wp:wrapNone/>
+                <wp:docPr id="9" name="Rectangle 9"/>
+                <wp:cNvGraphicFramePr/>
+                <a:graphic xmlns:a="http://schemas.openxmlformats.org/drawingml/2006/main">
+                  <a:graphicData uri="http://schemas.microsoft.com/office/word/2010/wordprocessingShape">
+                    <wps:wsp>
+                      <wps:cNvSpPr/>
+                      <wps:spPr>
+                        <a:xfrm>
+                          <a:off x="0" y="0"/>
+                          <a:ext cx="1362075" cy="323850"/>
+                        </a:xfrm>
+                        <a:prstGeom prst="rect">
+                          <a:avLst/>
+                        </a:prstGeom>
+                      </wps:spPr>
+                      <wps:style>
+                        <a:lnRef idx="2">
+                          <a:schemeClr val="accent1">
+                            <a:shade val="50000"/>
+                          </a:schemeClr>
+                        </a:lnRef>
+                        <a:fillRef idx="1">
+                          <a:schemeClr val="accent1"/>
+                        </a:fillRef>
+                        <a:effectRef idx="0">
+                          <a:schemeClr val="accent1"/>
+                        </a:effectRef>
+                        <a:fontRef idx="minor">
+                          <a:schemeClr val="lt1"/>
+                        </a:fontRef>
+                      </wps:style>
+                      <wps:txbx>
+                        <w:txbxContent>
+                          <w:p>
+                            <w:pPr>
+                              <w:jc w:val="center"/>
+                            </w:pPr>
+                            <w:r>
+                              <w:t xml:space="preserve">Products </w:t>
+                            </w:r>
+                          </w:p>
+                        </w:txbxContent>
+                      </wps:txbx>
+                      <wps:bodyPr rot="0" spcFirstLastPara="0" vertOverflow="overflow" horzOverflow="overflow" vert="horz" wrap="square" lIns="91440" tIns="45720" rIns="91440" bIns="45720" numCol="1" spcCol="0" rtlCol="0" fromWordArt="0" anchor="ctr" anchorCtr="0" forceAA="0" compatLnSpc="1">
+                        <a:prstTxWarp prst="textNoShape">
+                          <a:avLst/>
+                        </a:prstTxWarp>
+                        <a:noAutofit/>
+                      </wps:bodyPr>
+                    </wps:wsp>
+                  </a:graphicData>
+                </a:graphic>
+                <wp14:sizeRelH relativeFrom="margin">
+                  <wp14:pctWidth>0</wp14:pctWidth>
+                </wp14:sizeRelH>
+                <wp14:sizeRelV relativeFrom="margin">
+                  <wp14:pctHeight>0</wp14:pctHeight>
+                </wp14:sizeRelV>
+              </wp:anchor>
+            </w:drawing>
+          </mc:Choice>
+          <mc:Fallback>
+            <w:pict>
+              <v:rect w14:anchorId="1509672D" id="Rectangle 9" o:spid="_x0000_s1030" style="position:absolute;margin-left:268.5pt;margin-top:3.8pt;width:107.25pt;height:25.5pt;z-index:251667456;visibility:visible;mso-wrap-style:square;mso-width-percent:0;mso-height-percent:0;mso-wrap-distance-left:9pt;mso-wrap-distance-top:0;mso-wrap-distance-right:9pt;mso-wrap-distance-bottom:0;mso-position-horizontal:absolute;mso-position-horizontal-relative:text;mso-position-vertical:absolute;mso-position-vertical-relative:text;mso-width-percent:0;mso-height-percent:0;mso-width-relative:margin;mso-height-relative:margin;v-text-anchor:middle" o:gfxdata="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" fillcolor="#5b9bd5 [3204]" strokecolor="#1f4d78 [1604]" strokeweight="1pt">
+                <v:textbox>
+                  <w:txbxContent>
+                    <w:p>
+                      <w:pPr>
+                        <w:jc w:val="center"/>
+                      </w:pPr>
+                      <w:r>
+                        <w:t xml:space="preserve">Products </w:t>
+                      </w:r>
+                    </w:p>
+                  </w:txbxContent>
+                </v:textbox>
+              </v:rect>
+            </w:pict>
+          </mc:Fallback>
+        </mc:AlternateContent>
+      </w:r>
+      <w:r>
+        <w:rPr>
+          <w:b/>
+          <w:bCs/>
+          <w:noProof/>
+          <w:sz w:val="24"/>
+          <w:szCs w:val="24"/>
+        </w:rPr>
+        <mc:AlternateContent>
+          <mc:Choice Requires="wps">
+            <w:drawing>
+              <wp:anchor distT="0" distB="0" distL="114300" distR="114300" simplePos="0" relativeHeight="251666432" behindDoc="0" locked="0" layoutInCell="1" allowOverlap="1" wp14:anchorId="23E80263" wp14:editId="16B05D85">
+                <wp:simplePos x="0" y="0"/>
+                <wp:positionH relativeFrom="column">
+                  <wp:posOffset>1066800</wp:posOffset>
+                </wp:positionH>
+                <wp:positionV relativeFrom="paragraph">
+                  <wp:posOffset>2191385</wp:posOffset>
+                </wp:positionV>
+                <wp:extent cx="495300" cy="0"/>
+                <wp:effectExtent l="0" t="0" r="19050" b="19050"/>
+                <wp:wrapNone/>
+                <wp:docPr id="8" name="Straight Connector 8"/>
+                <wp:cNvGraphicFramePr/>
+                <a:graphic xmlns:a="http://schemas.openxmlformats.org/drawingml/2006/main">
+                  <a:graphicData uri="http://schemas.microsoft.com/office/word/2010/wordprocessingShape">
+                    <wps:wsp>
+                      <wps:cNvCnPr/>
+                      <wps:spPr>
+                        <a:xfrm>
+                          <a:off x="0" y="0"/>
+                          <a:ext cx="495300" cy="0"/>
+                        </a:xfrm>
+                        <a:prstGeom prst="line">
+                          <a:avLst/>
+                        </a:prstGeom>
+                      </wps:spPr>
+                      <wps:style>
+                        <a:lnRef idx="1">
+                          <a:schemeClr val="accent1"/>
+                        </a:lnRef>
+                        <a:fillRef idx="0">
+                          <a:schemeClr val="accent1"/>
+                        </a:fillRef>
+                        <a:effectRef idx="0">
+                          <a:schemeClr val="accent1"/>
+                        </a:effectRef>
+                        <a:fontRef idx="minor">
+                          <a:schemeClr val="tx1"/>
+                        </a:fontRef>
+                      </wps:style>
+                      <wps:bodyPr/>
+                    </wps:wsp>
+                  </a:graphicData>
+                </a:graphic>
+              </wp:anchor>
+            </w:drawing>
+          </mc:Choice>
+          <mc:Fallback>
+            <w:pict>
+              <v:line w14:anchorId="4943528D" id="Straight Connector 8" o:spid="_x0000_s1026" style="position:absolute;z-index:251666432;visibility:visible;mso-wrap-style:square;mso-wrap-distance-left:9pt;mso-wrap-distance-top:0;mso-wrap-distance-right:9pt;mso-wrap-distance-bottom:0;mso-position-horizontal:absolute;mso-position-horizontal-relative:text;mso-position-vertical:absolute;mso-position-vertical-relative:text" from="84pt,172.55pt" to="123pt,172.55pt" o:gfxdata="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" strokecolor="#5b9bd5 [3204]" strokeweight=".5pt">
+                <v:stroke joinstyle="miter"/>
+              </v:line>
+            </w:pict>
+          </mc:Fallback>
+        </mc:AlternateContent>
+      </w:r>
+      <w:r>
+        <w:rPr>
+          <w:b/>
+          <w:bCs/>
+          <w:noProof/>
+          <w:sz w:val="24"/>
+          <w:szCs w:val="24"/>
+        </w:rPr>
+        <mc:AlternateContent>
+          <mc:Choice Requires="wps">
+            <w:drawing>
+              <wp:anchor distT="0" distB="0" distL="114300" distR="114300" simplePos="0" relativeHeight="251665408" behindDoc="0" locked="0" layoutInCell="1" allowOverlap="1" wp14:anchorId="07006AB9" wp14:editId="360ADF8C">
+                <wp:simplePos x="0" y="0"/>
+                <wp:positionH relativeFrom="column">
+                  <wp:posOffset>1066800</wp:posOffset>
+                </wp:positionH>
+                <wp:positionV relativeFrom="paragraph">
+                  <wp:posOffset>829310</wp:posOffset>
+                </wp:positionV>
+                <wp:extent cx="485775" cy="0"/>
+                <wp:effectExtent l="0" t="0" r="28575" b="19050"/>
+                <wp:wrapNone/>
+                <wp:docPr id="7" name="Straight Connector 7"/>
+                <wp:cNvGraphicFramePr/>
+                <a:graphic xmlns:a="http://schemas.openxmlformats.org/drawingml/2006/main">
+                  <a:graphicData uri="http://schemas.microsoft.com/office/word/2010/wordprocessingShape">
+                    <wps:wsp>
+                      <wps:cNvCnPr/>
+                      <wps:spPr>
+                        <a:xfrm>
+                          <a:off x="0" y="0"/>
+                          <a:ext cx="485775" cy="0"/>
+                        </a:xfrm>
+                        <a:prstGeom prst="line">
+                          <a:avLst/>
+                        </a:prstGeom>
+                      </wps:spPr>
+                      <wps:style>
+                        <a:lnRef idx="1">
+                          <a:schemeClr val="accent1"/>
+                        </a:lnRef>
+                        <a:fillRef idx="0">
+                          <a:schemeClr val="accent1"/>
+                        </a:fillRef>
+                        <a:effectRef idx="0">
+                          <a:schemeClr val="accent1"/>
+                        </a:effectRef>
+                        <a:fontRef idx="minor">
+                          <a:schemeClr val="tx1"/>
+                        </a:fontRef>
+                      </wps:style>
+                      <wps:bodyPr/>
+                    </wps:wsp>
+                  </a:graphicData>
+                </a:graphic>
+              </wp:anchor>
+            </w:drawing>
+          </mc:Choice>
+          <mc:Fallback>
+            <w:pict>
+              <v:line w14:anchorId="6FF0C5B6" id="Straight Connector 7" o:spid="_x0000_s1026" style="position:absolute;z-index:251665408;visibility:visible;mso-wrap-style:square;mso-wrap-distance-left:9pt;mso-wrap-distance-top:0;mso-wrap-distance-right:9pt;mso-wrap-distance-bottom:0;mso-position-horizontal:absolute;mso-position-horizontal-relative:text;mso-position-vertical:absolute;mso-position-vertical-relative:text" from="84pt,65.3pt" to="122.25pt,65.3pt" o:gfxdata="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" strokecolor="#5b9bd5 [3204]" strokeweight=".5pt">
+                <v:stroke joinstyle="miter"/>
+              </v:line>
+            </w:pict>
+          </mc:Fallback>
+        </mc:AlternateContent>
+      </w:r>
+      <w:r>
+        <w:rPr>
+          <w:b/>
+          <w:bCs/>
+          <w:noProof/>
+          <w:sz w:val="24"/>
+          <w:szCs w:val="24"/>
+        </w:rPr>
+        <mc:AlternateContent>
+          <mc:Choice Requires="wps">
+            <w:drawing>
+              <wp:anchor distT="0" distB="0" distL="114300" distR="114300" simplePos="0" relativeHeight="251664384" behindDoc="0" locked="0" layoutInCell="1" allowOverlap="1" wp14:anchorId="5A2EDB5E" wp14:editId="52A2995D">
+                <wp:simplePos x="0" y="0"/>
+                <wp:positionH relativeFrom="column">
+                  <wp:posOffset>1056640</wp:posOffset>
+                </wp:positionH>
+                <wp:positionV relativeFrom="paragraph">
+                  <wp:posOffset>810260</wp:posOffset>
+                </wp:positionV>
+                <wp:extent cx="0" cy="1409700"/>
+                <wp:effectExtent l="0" t="0" r="19050" b="19050"/>
+                <wp:wrapNone/>
+                <wp:docPr id="6" name="Straight Connector 6"/>
+                <wp:cNvGraphicFramePr/>
+                <a:graphic xmlns:a="http://schemas.openxmlformats.org/drawingml/2006/main">
+                  <a:graphicData uri="http://schemas.microsoft.com/office/word/2010/wordprocessingShape">
+                    <wps:wsp>
+                      <wps:cNvCnPr/>
+                      <wps:spPr>
+                        <a:xfrm flipV="1">
+                          <a:off x="0" y="0"/>
+                          <a:ext cx="0" cy="1409700"/>
+                        </a:xfrm>
+                        <a:prstGeom prst="line">
+                          <a:avLst/>
+                        </a:prstGeom>
+                      </wps:spPr>
+                      <wps:style>
+                        <a:lnRef idx="1">
+                          <a:schemeClr val="accent1"/>
+                        </a:lnRef>
+                        <a:fillRef idx="0">
+                          <a:schemeClr val="accent1"/>
+                        </a:fillRef>
+                        <a:effectRef idx="0">
+                          <a:schemeClr val="accent1"/>
+                        </a:effectRef>
+                        <a:fontRef idx="minor">
+                          <a:schemeClr val="tx1"/>
+                        </a:fontRef>
+                      </wps:style>
+                      <wps:bodyPr/>
+                    </wps:wsp>
+                  </a:graphicData>
+                </a:graphic>
+              </wp:anchor>
+            </w:drawing>
+          </mc:Choice>
+          <mc:Fallback>
+            <w:pict>
+              <v:line w14:anchorId="28D939C9" id="Straight Connector 6" o:spid="_x0000_s1026" style="position:absolute;flip:y;z-index:251664384;visibility:visible;mso-wrap-style:square;mso-wrap-distance-left:9pt;mso-wrap-distance-top:0;mso-wrap-distance-right:9pt;mso-wrap-distance-bottom:0;mso-position-horizontal:absolute;mso-position-horizontal-relative:text;mso-position-vertical:absolute;mso-position-vertical-relative:text" from="83.2pt,63.8pt" to="83.2pt,174.8pt" o:gfxdata="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" strokecolor="#5b9bd5 [3204]" strokeweight=".5pt">
+                <v:stroke joinstyle="miter"/>
+              </v:line>
+            </w:pict>
+          </mc:Fallback>
+        </mc:AlternateContent>
+      </w:r>
+      <w:r>
+        <w:rPr>
+          <w:b/>
+          <w:bCs/>
+          <w:noProof/>
+          <w:sz w:val="24"/>
+          <w:szCs w:val="24"/>
+        </w:rPr>
+        <mc:AlternateContent>
+          <mc:Choice Requires="wps">
+            <w:drawing>
+              <wp:anchor distT="0" distB="0" distL="114300" distR="114300" simplePos="0" relativeHeight="251663360" behindDoc="0" locked="0" layoutInCell="1" allowOverlap="1" wp14:anchorId="42E2540F" wp14:editId="7FBFA407">
+                <wp:simplePos x="0" y="0"/>
+                <wp:positionH relativeFrom="column">
+                  <wp:posOffset>657226</wp:posOffset>
+                </wp:positionH>
+                <wp:positionV relativeFrom="paragraph">
+                  <wp:posOffset>1505585</wp:posOffset>
+                </wp:positionV>
+                <wp:extent cx="400049" cy="0"/>
+                <wp:effectExtent l="0" t="0" r="19685" b="19050"/>
+                <wp:wrapNone/>
+                <wp:docPr id="5" name="Straight Connector 5"/>
+                <wp:cNvGraphicFramePr/>
+                <a:graphic xmlns:a="http://schemas.openxmlformats.org/drawingml/2006/main">
+                  <a:graphicData uri="http://schemas.microsoft.com/office/word/2010/wordprocessingShape">
+                    <wps:wsp>
+                      <wps:cNvCnPr/>
+                      <wps:spPr>
+                        <a:xfrm>
+                          <a:off x="0" y="0"/>
+                          <a:ext cx="400049" cy="0"/>
+                        </a:xfrm>
+                        <a:prstGeom prst="line">
+                          <a:avLst/>
+                        </a:prstGeom>
+                      </wps:spPr>
+                      <wps:style>
+                        <a:lnRef idx="1">
+                          <a:schemeClr val="accent1"/>
+                        </a:lnRef>
+                        <a:fillRef idx="0">
+                          <a:schemeClr val="accent1"/>
+                        </a:fillRef>
+                        <a:effectRef idx="0">
+                          <a:schemeClr val="accent1"/>
+                        </a:effectRef>
+                        <a:fontRef idx="minor">
+                          <a:schemeClr val="tx1"/>
+                        </a:fontRef>
+                      </wps:style>
+                      <wps:bodyPr/>
+                    </wps:wsp>
+                  </a:graphicData>
+                </a:graphic>
+              </wp:anchor>
+            </w:drawing>
+          </mc:Choice>
+          <mc:Fallback>
+            <w:pict>
+              <v:line w14:anchorId="7A0BF9D3" id="Straight Connector 5" o:spid="_x0000_s1026" style="position:absolute;z-index:251663360;visibility:visible;mso-wrap-style:square;mso-wrap-distance-left:9pt;mso-wrap-distance-top:0;mso-wrap-distance-right:9pt;mso-wrap-distance-bottom:0;mso-position-horizontal:absolute;mso-position-horizontal-relative:text;mso-position-vertical:absolute;mso-position-vertical-relative:text" from="51.75pt,118.55pt" to="83.25pt,118.55pt" o:gfxdata="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" strokecolor="#5b9bd5 [3204]" strokeweight=".5pt">
+                <v:stroke joinstyle="miter"/>
+              </v:line>
+            </w:pict>
+          </mc:Fallback>
+        </mc:AlternateContent>
+      </w:r>
+      <w:r>
+        <w:rPr>
+          <w:b/>
+          <w:bCs/>
+          <w:noProof/>
+          <w:sz w:val="24"/>
+          <w:szCs w:val="24"/>
+        </w:rPr>
+        <mc:AlternateContent>
+          <mc:Choice Requires="wps">
+            <w:drawing>
+              <wp:anchor distT="0" distB="0" distL="114300" distR="114300" simplePos="0" relativeHeight="251660288" behindDoc="0" locked="0" layoutInCell="1" allowOverlap="1" wp14:anchorId="7604A5EA" wp14:editId="2B5DE823">
+                <wp:simplePos x="0" y="0"/>
+                <wp:positionH relativeFrom="column">
+                  <wp:posOffset>1543050</wp:posOffset>
+                </wp:positionH>
+                <wp:positionV relativeFrom="paragraph">
+                  <wp:posOffset>591185</wp:posOffset>
+                </wp:positionV>
+                <wp:extent cx="1276350" cy="361950"/>
+                <wp:effectExtent l="0" t="0" r="19050" b="19050"/>
+                <wp:wrapNone/>
+                <wp:docPr id="3" name="Rectangle 3"/>
+                <wp:cNvGraphicFramePr/>
+                <a:graphic xmlns:a="http://schemas.openxmlformats.org/drawingml/2006/main">
+                  <a:graphicData uri="http://schemas.microsoft.com/office/word/2010/wordprocessingShape">
+                    <wps:wsp>
+                      <wps:cNvSpPr/>
+                      <wps:spPr>
+                        <a:xfrm>
+                          <a:off x="0" y="0"/>
+                          <a:ext cx="1276350" cy="361950"/>
+                        </a:xfrm>
+                        <a:prstGeom prst="rect">
+                          <a:avLst/>
+                        </a:prstGeom>
+                      </wps:spPr>
+                      <wps:style>
+                        <a:lnRef idx="2">
+                          <a:schemeClr val="accent1">
+                            <a:shade val="50000"/>
+                          </a:schemeClr>
+                        </a:lnRef>
+                        <a:fillRef idx="1">
+                          <a:schemeClr val="accent1"/>
+                        </a:fillRef>
+                        <a:effectRef idx="0">
+                          <a:schemeClr val="accent1"/>
+                        </a:effectRef>
+                        <a:fontRef idx="minor">
+                          <a:schemeClr val="lt1"/>
+                        </a:fontRef>
+                      </wps:style>
+                      <wps:txbx>
+                        <w:txbxContent>
+                          <w:p>
+                            <w:pPr>
+                              <w:jc w:val="center"/>
+                            </w:pPr>
+                            <w:r>
+                              <w:t>Design Tables</w:t>
+                            </w:r>
+                          </w:p>
+                        </w:txbxContent>
+                      </wps:txbx>
+                      <wps:bodyPr rot="0" spcFirstLastPara="0" vertOverflow="overflow" horzOverflow="overflow" vert="horz" wrap="square" lIns="91440" tIns="45720" rIns="91440" bIns="45720" numCol="1" spcCol="0" rtlCol="0" fromWordArt="0" anchor="ctr" anchorCtr="0" forceAA="0" compatLnSpc="1">
+                        <a:prstTxWarp prst="textNoShape">
+                          <a:avLst/>
+                        </a:prstTxWarp>
+                        <a:noAutofit/>
+                      </wps:bodyPr>
+                    </wps:wsp>
+                  </a:graphicData>
+                </a:graphic>
+              </wp:anchor>
+            </w:drawing>
+          </mc:Choice>
+          <mc:Fallback>
+            <w:pict>
+              <v:rect w14:anchorId="7604A5EA" id="Rectangle 3" o:spid="_x0000_s1031" style="position:absolute;margin-left:121.5pt;margin-top:46.55pt;width:100.5pt;height:28.5pt;z-index:251660288;visibility:visible;mso-wrap-style:square;mso-wrap-distance-left:9pt;mso-wrap-distance-top:0;mso-wrap-distance-right:9pt;mso-wrap-distance-bottom:0;mso-position-horizontal:absolute;mso-position-horizontal-relative:text;mso-position-vertical:absolute;mso-position-vertical-relative:text;v-text-anchor:middle" o:gfxdata="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" fillcolor="#5b9bd5 [3204]" strokecolor="#1f4d78 [1604]" strokeweight="1pt">
+                <v:textbox>
+                  <w:txbxContent>
+                    <w:p>
+                      <w:pPr>
+                        <w:jc w:val="center"/>
+                      </w:pPr>
+                      <w:r>
+                        <w:t>Design Tables</w:t>
+                      </w:r>
+                    </w:p>
+                  </w:txbxContent>
+                </v:textbox>
+              </v:rect>
+            </w:pict>
+          </mc:Fallback>
+        </mc:AlternateContent>
+      </w:r>
+      <w:r>
+        <w:rPr>
+          <w:b/>
+          <w:bCs/>
+          <w:noProof/>
+          <w:sz w:val="24"/>
+          <w:szCs w:val="24"/>
+        </w:rPr>
+        <mc:AlternateContent>
+          <mc:Choice Requires="wps">
+            <w:drawing>
+              <wp:anchor distT="0" distB="0" distL="114300" distR="114300" simplePos="0" relativeHeight="251662336" behindDoc="0" locked="0" layoutInCell="1" allowOverlap="1" wp14:anchorId="4C9F505E" wp14:editId="16DB1532">
+                <wp:simplePos x="0" y="0"/>
+                <wp:positionH relativeFrom="column">
+                  <wp:posOffset>1543050</wp:posOffset>
+                </wp:positionH>
+                <wp:positionV relativeFrom="paragraph">
+                  <wp:posOffset>1953260</wp:posOffset>
+                </wp:positionV>
+                <wp:extent cx="1276350" cy="361950"/>
+                <wp:effectExtent l="0" t="0" r="19050" b="19050"/>
+                <wp:wrapNone/>
+                <wp:docPr id="4" name="Rectangle 4"/>
+                <wp:cNvGraphicFramePr/>
+                <a:graphic xmlns:a="http://schemas.openxmlformats.org/drawingml/2006/main">
+                  <a:graphicData uri="http://schemas.microsoft.com/office/word/2010/wordprocessingShape">
+                    <wps:wsp>
+                      <wps:cNvSpPr/>
+                      <wps:spPr>
+                        <a:xfrm>
+                          <a:off x="0" y="0"/>
+                          <a:ext cx="1276350" cy="361950"/>
+                        </a:xfrm>
+                        <a:prstGeom prst="rect">
+                          <a:avLst/>
+                        </a:prstGeom>
+                      </wps:spPr>
+                      <wps:style>
+                        <a:lnRef idx="2">
+                          <a:schemeClr val="accent1">
+                            <a:shade val="50000"/>
+                          </a:schemeClr>
+                        </a:lnRef>
+                        <a:fillRef idx="1">
+                          <a:schemeClr val="accent1"/>
+                        </a:fillRef>
+                        <a:effectRef idx="0">
+                          <a:schemeClr val="accent1"/>
+                        </a:effectRef>
+                        <a:fontRef idx="minor">
+                          <a:schemeClr val="lt1"/>
+                        </a:fontRef>
+                      </wps:style>
+                      <wps:txbx>
+                        <w:txbxContent>
+                          <w:p>
+                            <w:pPr>
+                              <w:jc w:val="center"/>
+                            </w:pPr>
+                            <w:r>
+                              <w:t>Design Forms</w:t>
+                            </w:r>
+                          </w:p>
+                        </w:txbxContent>
+                      </wps:txbx>
+                      <wps:bodyPr rot="0" spcFirstLastPara="0" vertOverflow="overflow" horzOverflow="overflow" vert="horz" wrap="square" lIns="91440" tIns="45720" rIns="91440" bIns="45720" numCol="1" spcCol="0" rtlCol="0" fromWordArt="0" anchor="ctr" anchorCtr="0" forceAA="0" compatLnSpc="1">
+                        <a:prstTxWarp prst="textNoShape">
+                          <a:avLst/>
+                        </a:prstTxWarp>
+                        <a:noAutofit/>
+                      </wps:bodyPr>
+                    </wps:wsp>
+                  </a:graphicData>
+                </a:graphic>
+              </wp:anchor>
+            </w:drawing>
+          </mc:Choice>
+          <mc:Fallback>
+            <w:pict>
+              <v:rect w14:anchorId="4C9F505E" id="Rectangle 4" o:spid="_x0000_s1032" style="position:absolute;margin-left:121.5pt;margin-top:153.8pt;width:100.5pt;height:28.5pt;z-index:251662336;visibility:visible;mso-wrap-style:square;mso-wrap-distance-left:9pt;mso-wrap-distance-top:0;mso-wrap-distance-right:9pt;mso-wrap-distance-bottom:0;mso-position-horizontal:absolute;mso-position-horizontal-relative:text;mso-position-vertical:absolute;mso-position-vertical-relative:text;v-text-anchor:middle" o:gfxdata="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" fillcolor="#5b9bd5 [3204]" strokecolor="#1f4d78 [1604]" strokeweight="1pt">
+                <v:textbox>
+                  <w:txbxContent>
+                    <w:p>
+                      <w:pPr>
+                        <w:jc w:val="center"/>
+                      </w:pPr>
+                      <w:r>
+                        <w:t>Design Forms</w:t>
+                      </w:r>
+                    </w:p>
+                  </w:txbxContent>
+                </v:textbox>
+              </v:rect>
+            </w:pict>
+          </mc:Fallback>
+        </mc:AlternateContent>
+      </w:r>
+      <w:r>
+        <w:rPr>
+          <w:b/>
+          <w:bCs/>
+          <w:noProof/>
+          <w:sz w:val="24"/>
+          <w:szCs w:val="24"/>
+        </w:rPr>
+        <mc:AlternateContent>
+          <mc:Choice Requires="wps">
+            <w:drawing>
+              <wp:anchor distT="0" distB="0" distL="114300" distR="114300" simplePos="0" relativeHeight="251659264" behindDoc="0" locked="0" layoutInCell="1" allowOverlap="1" wp14:anchorId="6DC8D9FB" wp14:editId="4D5F6293">
+                <wp:simplePos x="0" y="0"/>
+                <wp:positionH relativeFrom="column">
+                  <wp:posOffset>-238125</wp:posOffset>
+                </wp:positionH>
+                <wp:positionV relativeFrom="paragraph">
+                  <wp:posOffset>1305560</wp:posOffset>
+                </wp:positionV>
+                <wp:extent cx="1400175" cy="390525"/>
+                <wp:effectExtent l="0" t="9525" r="19050" b="19050"/>
+                <wp:wrapNone/>
+                <wp:docPr id="2" name="Rectangle 2"/>
+                <wp:cNvGraphicFramePr/>
+                <a:graphic xmlns:a="http://schemas.openxmlformats.org/drawingml/2006/main">
+                  <a:graphicData uri="http://schemas.microsoft.com/office/word/2010/wordprocessingShape">
+                    <wps:wsp>
+                      <wps:cNvSpPr/>
+                      <wps:spPr>
+                        <a:xfrm rot="16200000">
+                          <a:off x="0" y="0"/>
+                          <a:ext cx="1400175" cy="390525"/>
+                        </a:xfrm>
+                        <a:prstGeom prst="rect">
+                          <a:avLst/>
+                        </a:prstGeom>
+                      </wps:spPr>
+                      <wps:style>
+                        <a:lnRef idx="2">
+                          <a:schemeClr val="accent1">
+                            <a:shade val="50000"/>
+                          </a:schemeClr>
+                        </a:lnRef>
+                        <a:fillRef idx="1">
+                          <a:schemeClr val="accent1"/>
+                        </a:fillRef>
+                        <a:effectRef idx="0">
+                          <a:schemeClr val="accent1"/>
+                        </a:effectRef>
+                        <a:fontRef idx="minor">
+                          <a:schemeClr val="lt1"/>
+                        </a:fontRef>
+                      </wps:style>
+                      <wps:txbx>
+                        <w:txbxContent>
+                          <w:p>
+                            <w:pPr>
+                              <w:jc w:val="center"/>
+                            </w:pPr>
+                            <w:r>
+                              <w:t>MySQL</w:t>
+                            </w:r>
+                          </w:p>
+                        </w:txbxContent>
+                      </wps:txbx>
+                      <wps:bodyPr rot="0" spcFirstLastPara="0" vertOverflow="overflow" horzOverflow="overflow" vert="horz" wrap="square" lIns="91440" tIns="45720" rIns="91440" bIns="45720" numCol="1" spcCol="0" rtlCol="0" fromWordArt="0" anchor="ctr" anchorCtr="0" forceAA="0" compatLnSpc="1">
+                        <a:prstTxWarp prst="textNoShape">
+                          <a:avLst/>
+                        </a:prstTxWarp>
+                        <a:noAutofit/>
+                      </wps:bodyPr>
+                    </wps:wsp>
+                  </a:graphicData>
+                </a:graphic>
+              </wp:anchor>
+            </w:drawing>
+          </mc:Choice>
+          <mc:Fallback>
+            <w:pict>
+              <v:rect w14:anchorId="6DC8D9FB" id="Rectangle 2" o:spid="_x0000_s1033" style="position:absolute;margin-left:-18.75pt;margin-top:102.8pt;width:110.25pt;height:30.75pt;rotation:-90;z-index:251659264;visibility:visible;mso-wrap-style:square;mso-wrap-distance-left:9pt;mso-wrap-distance-top:0;mso-wrap-distance-right:9pt;mso-wrap-distance-bottom:0;mso-position-horizontal:absolute;mso-position-horizontal-relative:text;mso-position-vertical:absolute;mso-position-vertical-relative:text;v-text-anchor:middle" o:gfxdata="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" fillcolor="#5b9bd5 [3204]" strokecolor="#1f4d78 [1604]" strokeweight="1pt">
+                <v:textbox>
+                  <w:txbxContent>
+                    <w:p>
+                      <w:pPr>
+                        <w:jc w:val="center"/>
+                      </w:pPr>
+                      <w:r>
+                        <w:t>MySQL</w:t>
+                      </w:r>
+                    </w:p>
+                  </w:txbxContent>
+                </v:textbox>
+              </v:rect>
+            </w:pict>
+          </mc:Fallback>
+        </mc:AlternateContent>
+      </w:r>
+    </w:p>
+    <w:p>
+      <w:pPr>
+        <w:rPr>
+          <w:sz w:val="24"/>
+          <w:szCs w:val="24"/>
+        </w:rPr>
+      </w:pPr>
+    </w:p>
+    <w:p>
+      <w:pPr>
+        <w:rPr>
+          <w:sz w:val="24"/>
+          <w:szCs w:val="24"/>
+        </w:rPr>
+      </w:pPr>
+    </w:p>
+    <w:p>
+      <w:pPr>
+        <w:rPr>
+          <w:sz w:val="24"/>
+          <w:szCs w:val="24"/>
+        </w:rPr>
+      </w:pPr>
+    </w:p>
+    <w:p>
+      <w:pPr>
+        <w:rPr>
+          <w:sz w:val="24"/>
+          <w:szCs w:val="24"/>
+        </w:rPr>
+      </w:pPr>
+    </w:p>
+    <w:p>
+      <w:pPr>
+        <w:rPr>
+          <w:sz w:val="24"/>
+          <w:szCs w:val="24"/>
+        </w:rPr>
+      </w:pPr>
+    </w:p>
+    <w:p>
+      <w:pPr>
+        <w:rPr>
+          <w:sz w:val="24"/>
+          <w:szCs w:val="24"/>
+        </w:rPr>
+      </w:pPr>
+    </w:p>
+    <w:p>
+      <w:pPr>
+        <w:tabs>
+          <w:tab w:val="left" w:pos="5670"/>
+        </w:tabs>
+        <w:rPr>
+          <w:sz w:val="24"/>
+          <w:szCs w:val="24"/>
+        </w:rPr>
+      </w:pPr>
+      <w:r>
+        <w:rPr>
+          <w:b/>
+          <w:bCs/>
+          <w:noProof/>
+          <w:sz w:val="24"/>
+          <w:szCs w:val="24"/>
+        </w:rPr>
+        <mc:AlternateContent>
+          <mc:Choice Requires="wps">
+            <w:drawing>
+              <wp:anchor distT="0" distB="0" distL="114300" distR="114300" simplePos="0" relativeHeight="251694080" behindDoc="0" locked="0" layoutInCell="1" allowOverlap="1" wp14:anchorId="1E1AB4C1" wp14:editId="019503BE">
+                <wp:simplePos x="0" y="0"/>
+                <wp:positionH relativeFrom="column">
+                  <wp:posOffset>2828925</wp:posOffset>
+                </wp:positionH>
+                <wp:positionV relativeFrom="paragraph">
+                  <wp:posOffset>27305</wp:posOffset>
+                </wp:positionV>
+                <wp:extent cx="876300" cy="19050"/>
+                <wp:effectExtent l="0" t="0" r="19050" b="19050"/>
+                <wp:wrapNone/>
+                <wp:docPr id="24" name="Straight Connector 24"/>
+                <wp:cNvGraphicFramePr/>
+                <a:graphic xmlns:a="http://schemas.openxmlformats.org/drawingml/2006/main">
+                  <a:graphicData uri="http://schemas.microsoft.com/office/word/2010/wordprocessingShape">
+                    <wps:wsp>
+                      <wps:cNvCnPr/>
+                      <wps:spPr>
+                        <a:xfrm flipV="1">
+                          <a:off x="0" y="0"/>
+                          <a:ext cx="876300" cy="19050"/>
+                        </a:xfrm>
+                        <a:prstGeom prst="line">
+                          <a:avLst/>
+                        </a:prstGeom>
+                      </wps:spPr>
+                      <wps:style>
+                        <a:lnRef idx="1">
+                          <a:schemeClr val="accent1"/>
+                        </a:lnRef>
+                        <a:fillRef idx="0">
+                          <a:schemeClr val="accent1"/>
+                        </a:fillRef>
+                        <a:effectRef idx="0">
+                          <a:schemeClr val="accent1"/>
+                        </a:effectRef>
+                        <a:fontRef idx="minor">
+                          <a:schemeClr val="tx1"/>
+                        </a:fontRef>
+                      </wps:style>
+                      <wps:bodyPr/>
+                    </wps:wsp>
+                  </a:graphicData>
+                </a:graphic>
+                <wp14:sizeRelH relativeFrom="margin">
+                  <wp14:pctWidth>0</wp14:pctWidth>
+                </wp14:sizeRelH>
+                <wp14:sizeRelV relativeFrom="margin">
+                  <wp14:pctHeight>0</wp14:pctHeight>
+                </wp14:sizeRelV>
+              </wp:anchor>
+            </w:drawing>
+          </mc:Choice>
+          <mc:Fallback>
+            <w:pict>
+              <v:line w14:anchorId="7C8FD922" id="Straight Connector 24" o:spid="_x0000_s1026" style="position:absolute;flip:y;z-index:251694080;visibility:visible;mso-wrap-style:square;mso-width-percent:0;mso-height-percent:0;mso-wrap-distance-left:9pt;mso-wrap-distance-top:0;mso-wrap-distance-right:9pt;mso-wrap-distance-bottom:0;mso-position-horizontal:absolute;mso-position-horizontal-relative:text;mso-position-vertical:absolute;mso-position-vertical-relative:text;mso-width-percent:0;mso-height-percent:0;mso-width-relative:margin;mso-height-relative:margin" from="222.75pt,2.15pt" to="291.75pt,3.65pt" o:gfxdata="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" strokecolor="#5b9bd5 [3204]" strokeweight=".5pt">
+                <v:stroke joinstyle="miter"/>
+              </v:line>
+            </w:pict>
+          </mc:Fallback>
+        </mc:AlternateContent>
+      </w:r>
+      <w:r>
+        <w:rPr>
+          <w:sz w:val="24"/>
+          <w:szCs w:val="24"/>
+        </w:rPr>
+        <w:tab/>
+      </w:r>
+      <w:r>
+        <w:rPr>
+          <w:sz w:val="24"/>
+          <w:szCs w:val="24"/>
+        </w:rPr>
+        <w:drawing>
+          <wp:inline distT="0" distB="0" distL="0" distR="0" wp14:anchorId="4A2AA7B5" wp14:editId="38C2A6AA">
+            <wp:extent cx="2257740" cy="2953162"/>
+            <wp:effectExtent l="0" t="0" r="9525" b="0"/>
+            <wp:docPr id="1" name="Picture 1"/>
+            <wp:cNvGraphicFramePr>
+              <a:graphicFrameLocks xmlns:a="http://schemas.openxmlformats.org/drawingml/2006/main" noChangeAspect="1"/>
+            </wp:cNvGraphicFramePr>
+            <a:graphic xmlns:a="http://schemas.openxmlformats.org/drawingml/2006/main">
+              <a:graphicData uri="http://schemas.openxmlformats.org/drawingml/2006/picture">
+                <pic:pic xmlns:pic="http://schemas.openxmlformats.org/drawingml/2006/picture">
+                  <pic:nvPicPr>
+                    <pic:cNvPr id="1" name=""/>
+                    <pic:cNvPicPr/>
+                  </pic:nvPicPr>
+                  <pic:blipFill>
+                    <a:blip r:embed="rId5"/>
+                    <a:stretch>
+                      <a:fillRect/>
+                    </a:stretch>
+                  </pic:blipFill>
+                  <pic:spPr>
+                    <a:xfrm>
+                      <a:off x="0" y="0"/>
+                      <a:ext cx="2257740" cy="2953162"/>
+                    </a:xfrm>
+                    <a:prstGeom prst="rect">
+                      <a:avLst/>
+                    </a:prstGeom>
+                  </pic:spPr>
+                </pic:pic>
+              </a:graphicData>
+            </a:graphic>
+          </wp:inline>
+        </w:drawing>
+      </w:r>
+    </w:p>
+    <w:p>
+      <w:pPr>
+        <w:tabs>
+          <w:tab w:val="left" w:pos="5670"/>
+        </w:tabs>
+        <w:rPr>
+          <w:sz w:val="24"/>
+          <w:szCs w:val="24"/>
+        </w:rPr>
+      </w:pPr>
+    </w:p>
+    <w:p>
+      <w:pPr>
+        <w:tabs>
+          <w:tab w:val="left" w:pos="5670"/>
+        </w:tabs>
+        <w:rPr>
+          <w:sz w:val="24"/>
+          <w:szCs w:val="24"/>
+        </w:rPr>
+      </w:pPr>
+    </w:p>
+    <w:p>
+      <w:pPr>
+        <w:tabs>
+          <w:tab w:val="left" w:pos="5670"/>
+        </w:tabs>
+        <w:rPr>
+          <w:sz w:val="24"/>
+          <w:szCs w:val="24"/>
+        </w:rPr>
+      </w:pPr>
+    </w:p>
+    <w:p>
+      <w:pPr>
+        <w:tabs>
+          <w:tab w:val="left" w:pos="5670"/>
+        </w:tabs>
+        <w:rPr>
+          <w:sz w:val="24"/>
+          <w:szCs w:val="24"/>
+        </w:rPr>
+      </w:pPr>
+      <w:bookmarkStart w:id="0" w:name="_GoBack"/>
+      <w:bookmarkEnd w:id="0"/>
+    </w:p>
     <w:sectPr>
       <w:pgSz w:w="12240" w:h="15840"/>
       <w:pgMar w:top="1440" w:right="1440" w:bottom="1440" w:left="1440" w:header="720" w:footer="720" w:gutter="0"/>
@@ -1464,6 +3557,243 @@
     </w:sectPr>
   </w:body>
 </w:document>
+</file>
+
+<file path=word/numbering.xml><?xml version="1.0" encoding="utf-8"?>
+<w:numbering xmlns:wpc="http://schemas.microsoft.com/office/word/2010/wordprocessingCanvas" xmlns:mc="http://schemas.openxmlformats.org/markup-compatibility/2006" xmlns:o="urn:schemas-microsoft-com:office:office" xmlns:r="http://schemas.openxmlformats.org/officeDocument/2006/relationships" xmlns:m="http://schemas.openxmlformats.org/officeDocument/2006/math" xmlns:v="urn:schemas-microsoft-com:vml" xmlns:wp14="http://schemas.microsoft.com/office/word/2010/wordprocessingDrawing" xmlns:wp="http://schemas.openxmlformats.org/drawingml/2006/wordprocessingDrawing" xmlns:w10="urn:schemas-microsoft-com:office:word" xmlns:w="http://schemas.openxmlformats.org/wordprocessingml/2006/main" xmlns:w14="http://schemas.microsoft.com/office/word/2010/wordml" xmlns:w15="http://schemas.microsoft.com/office/word/2012/wordml" xmlns:wpg="http://schemas.microsoft.com/office/word/2010/wordprocessingGroup" xmlns:wpi="http://schemas.microsoft.com/office/word/2010/wordprocessingInk" xmlns:wne="http://schemas.microsoft.com/office/word/2006/wordml" xmlns:wps="http://schemas.microsoft.com/office/word/2010/wordprocessingShape" mc:Ignorable="w14 w15 wp14">
+  <w:abstractNum w:abstractNumId="0">
+    <w:nsid w:val="4CFE02AF"/>
+    <w:multiLevelType w:val="hybridMultilevel"/>
+    <w:tmpl w:val="26DAE2D8"/>
+    <w:lvl w:ilvl="0" w:tplc="04090001">
+      <w:start w:val="1"/>
+      <w:numFmt w:val="bullet"/>
+      <w:lvlText w:val=""/>
+      <w:lvlJc w:val="left"/>
+      <w:pPr>
+        <w:ind w:left="720" w:hanging="360"/>
+      </w:pPr>
+      <w:rPr>
+        <w:rFonts w:ascii="Symbol" w:hAnsi="Symbol" w:hint="default"/>
+      </w:rPr>
+    </w:lvl>
+    <w:lvl w:ilvl="1" w:tplc="04090003" w:tentative="1">
+      <w:start w:val="1"/>
+      <w:numFmt w:val="bullet"/>
+      <w:lvlText w:val="o"/>
+      <w:lvlJc w:val="left"/>
+      <w:pPr>
+        <w:ind w:left="1440" w:hanging="360"/>
+      </w:pPr>
+      <w:rPr>
+        <w:rFonts w:ascii="Courier New" w:hAnsi="Courier New" w:cs="Courier New" w:hint="default"/>
+      </w:rPr>
+    </w:lvl>
+    <w:lvl w:ilvl="2" w:tplc="04090005" w:tentative="1">
+      <w:start w:val="1"/>
+      <w:numFmt w:val="bullet"/>
+      <w:lvlText w:val=""/>
+      <w:lvlJc w:val="left"/>
+      <w:pPr>
+        <w:ind w:left="2160" w:hanging="360"/>
+      </w:pPr>
+      <w:rPr>
+        <w:rFonts w:ascii="Wingdings" w:hAnsi="Wingdings" w:hint="default"/>
+      </w:rPr>
+    </w:lvl>
+    <w:lvl w:ilvl="3" w:tplc="04090001" w:tentative="1">
+      <w:start w:val="1"/>
+      <w:numFmt w:val="bullet"/>
+      <w:lvlText w:val=""/>
+      <w:lvlJc w:val="left"/>
+      <w:pPr>
+        <w:ind w:left="2880" w:hanging="360"/>
+      </w:pPr>
+      <w:rPr>
+        <w:rFonts w:ascii="Symbol" w:hAnsi="Symbol" w:hint="default"/>
+      </w:rPr>
+    </w:lvl>
+    <w:lvl w:ilvl="4" w:tplc="04090003" w:tentative="1">
+      <w:start w:val="1"/>
+      <w:numFmt w:val="bullet"/>
+      <w:lvlText w:val="o"/>
+      <w:lvlJc w:val="left"/>
+      <w:pPr>
+        <w:ind w:left="3600" w:hanging="360"/>
+      </w:pPr>
+      <w:rPr>
+        <w:rFonts w:ascii="Courier New" w:hAnsi="Courier New" w:cs="Courier New" w:hint="default"/>
+      </w:rPr>
+    </w:lvl>
+    <w:lvl w:ilvl="5" w:tplc="04090005" w:tentative="1">
+      <w:start w:val="1"/>
+      <w:numFmt w:val="bullet"/>
+      <w:lvlText w:val=""/>
+      <w:lvlJc w:val="left"/>
+      <w:pPr>
+        <w:ind w:left="4320" w:hanging="360"/>
+      </w:pPr>
+      <w:rPr>
+        <w:rFonts w:ascii="Wingdings" w:hAnsi="Wingdings" w:hint="default"/>
+      </w:rPr>
+    </w:lvl>
+    <w:lvl w:ilvl="6" w:tplc="04090001" w:tentative="1">
+      <w:start w:val="1"/>
+      <w:numFmt w:val="bullet"/>
+      <w:lvlText w:val=""/>
+      <w:lvlJc w:val="left"/>
+      <w:pPr>
+        <w:ind w:left="5040" w:hanging="360"/>
+      </w:pPr>
+      <w:rPr>
+        <w:rFonts w:ascii="Symbol" w:hAnsi="Symbol" w:hint="default"/>
+      </w:rPr>
+    </w:lvl>
+    <w:lvl w:ilvl="7" w:tplc="04090003" w:tentative="1">
+      <w:start w:val="1"/>
+      <w:numFmt w:val="bullet"/>
+      <w:lvlText w:val="o"/>
+      <w:lvlJc w:val="left"/>
+      <w:pPr>
+        <w:ind w:left="5760" w:hanging="360"/>
+      </w:pPr>
+      <w:rPr>
+        <w:rFonts w:ascii="Courier New" w:hAnsi="Courier New" w:cs="Courier New" w:hint="default"/>
+      </w:rPr>
+    </w:lvl>
+    <w:lvl w:ilvl="8" w:tplc="04090005" w:tentative="1">
+      <w:start w:val="1"/>
+      <w:numFmt w:val="bullet"/>
+      <w:lvlText w:val=""/>
+      <w:lvlJc w:val="left"/>
+      <w:pPr>
+        <w:ind w:left="6480" w:hanging="360"/>
+      </w:pPr>
+      <w:rPr>
+        <w:rFonts w:ascii="Wingdings" w:hAnsi="Wingdings" w:hint="default"/>
+      </w:rPr>
+    </w:lvl>
+  </w:abstractNum>
+  <w:abstractNum w:abstractNumId="1">
+    <w:nsid w:val="6C4B4D6B"/>
+    <w:multiLevelType w:val="hybridMultilevel"/>
+    <w:tmpl w:val="996E9C10"/>
+    <w:lvl w:ilvl="0" w:tplc="04090001">
+      <w:start w:val="1"/>
+      <w:numFmt w:val="bullet"/>
+      <w:lvlText w:val=""/>
+      <w:lvlJc w:val="left"/>
+      <w:pPr>
+        <w:ind w:left="1440" w:hanging="360"/>
+      </w:pPr>
+      <w:rPr>
+        <w:rFonts w:ascii="Symbol" w:hAnsi="Symbol" w:hint="default"/>
+      </w:rPr>
+    </w:lvl>
+    <w:lvl w:ilvl="1" w:tplc="04090003" w:tentative="1">
+      <w:start w:val="1"/>
+      <w:numFmt w:val="bullet"/>
+      <w:lvlText w:val="o"/>
+      <w:lvlJc w:val="left"/>
+      <w:pPr>
+        <w:ind w:left="2160" w:hanging="360"/>
+      </w:pPr>
+      <w:rPr>
+        <w:rFonts w:ascii="Courier New" w:hAnsi="Courier New" w:cs="Courier New" w:hint="default"/>
+      </w:rPr>
+    </w:lvl>
+    <w:lvl w:ilvl="2" w:tplc="04090005" w:tentative="1">
+      <w:start w:val="1"/>
+      <w:numFmt w:val="bullet"/>
+      <w:lvlText w:val=""/>
+      <w:lvlJc w:val="left"/>
+      <w:pPr>
+        <w:ind w:left="2880" w:hanging="360"/>
+      </w:pPr>
+      <w:rPr>
+        <w:rFonts w:ascii="Wingdings" w:hAnsi="Wingdings" w:hint="default"/>
+      </w:rPr>
+    </w:lvl>
+    <w:lvl w:ilvl="3" w:tplc="04090001" w:tentative="1">
+      <w:start w:val="1"/>
+      <w:numFmt w:val="bullet"/>
+      <w:lvlText w:val=""/>
+      <w:lvlJc w:val="left"/>
+      <w:pPr>
+        <w:ind w:left="3600" w:hanging="360"/>
+      </w:pPr>
+      <w:rPr>
+        <w:rFonts w:ascii="Symbol" w:hAnsi="Symbol" w:hint="default"/>
+      </w:rPr>
+    </w:lvl>
+    <w:lvl w:ilvl="4" w:tplc="04090003" w:tentative="1">
+      <w:start w:val="1"/>
+      <w:numFmt w:val="bullet"/>
+      <w:lvlText w:val="o"/>
+      <w:lvlJc w:val="left"/>
+      <w:pPr>
+        <w:ind w:left="4320" w:hanging="360"/>
+      </w:pPr>
+      <w:rPr>
+        <w:rFonts w:ascii="Courier New" w:hAnsi="Courier New" w:cs="Courier New" w:hint="default"/>
+      </w:rPr>
+    </w:lvl>
+    <w:lvl w:ilvl="5" w:tplc="04090005" w:tentative="1">
+      <w:start w:val="1"/>
+      <w:numFmt w:val="bullet"/>
+      <w:lvlText w:val=""/>
+      <w:lvlJc w:val="left"/>
+      <w:pPr>
+        <w:ind w:left="5040" w:hanging="360"/>
+      </w:pPr>
+      <w:rPr>
+        <w:rFonts w:ascii="Wingdings" w:hAnsi="Wingdings" w:hint="default"/>
+      </w:rPr>
+    </w:lvl>
+    <w:lvl w:ilvl="6" w:tplc="04090001" w:tentative="1">
+      <w:start w:val="1"/>
+      <w:numFmt w:val="bullet"/>
+      <w:lvlText w:val=""/>
+      <w:lvlJc w:val="left"/>
+      <w:pPr>
+        <w:ind w:left="5760" w:hanging="360"/>
+      </w:pPr>
+      <w:rPr>
+        <w:rFonts w:ascii="Symbol" w:hAnsi="Symbol" w:hint="default"/>
+      </w:rPr>
+    </w:lvl>
+    <w:lvl w:ilvl="7" w:tplc="04090003" w:tentative="1">
+      <w:start w:val="1"/>
+      <w:numFmt w:val="bullet"/>
+      <w:lvlText w:val="o"/>
+      <w:lvlJc w:val="left"/>
+      <w:pPr>
+        <w:ind w:left="6480" w:hanging="360"/>
+      </w:pPr>
+      <w:rPr>
+        <w:rFonts w:ascii="Courier New" w:hAnsi="Courier New" w:cs="Courier New" w:hint="default"/>
+      </w:rPr>
+    </w:lvl>
+    <w:lvl w:ilvl="8" w:tplc="04090005" w:tentative="1">
+      <w:start w:val="1"/>
+      <w:numFmt w:val="bullet"/>
+      <w:lvlText w:val=""/>
+      <w:lvlJc w:val="left"/>
+      <w:pPr>
+        <w:ind w:left="7200" w:hanging="360"/>
+      </w:pPr>
+      <w:rPr>
+        <w:rFonts w:ascii="Wingdings" w:hAnsi="Wingdings" w:hint="default"/>
+      </w:rPr>
+    </w:lvl>
+  </w:abstractNum>
+  <w:num w:numId="1">
+    <w:abstractNumId w:val="0"/>
+  </w:num>
+  <w:num w:numId="2">
+    <w:abstractNumId w:val="1"/>
+  </w:num>
+</w:numbering>
 </file>
 
 <file path=word/styles.xml><?xml version="1.0" encoding="utf-8"?>
@@ -1912,6 +4242,17 @@
       </w:tblCellMar>
     </w:tblPr>
   </w:style>
+  <w:style w:type="paragraph" w:styleId="ListParagraph">
+    <w:name w:val="List Paragraph"/>
+    <w:basedOn w:val="Normal"/>
+    <w:uiPriority w:val="34"/>
+    <w:qFormat/>
+    <w:rsid w:val="00DA0181"/>
+    <w:pPr>
+      <w:ind w:left="720"/>
+      <w:contextualSpacing/>
+    </w:pPr>
+  </w:style>
 </w:styles>
 </file>
 

</xml_diff>